<commit_message>
Minor Edits for New GA Release
</commit_message>
<xml_diff>
--- a/ICP4D workshop DSXL Full.docx
+++ b/ICP4D workshop DSXL Full.docx
@@ -1,6 +1,6 @@
 
 <file path=word/document.xml><?xml version="1.0" encoding="utf-8"?>
-<w:document xmlns:wpc="http://schemas.microsoft.com/office/word/2010/wordprocessingCanvas" xmlns:mc="http://schemas.openxmlformats.org/markup-compatibility/2006" xmlns:o="urn:schemas-microsoft-com:office:office" xmlns:r="http://schemas.openxmlformats.org/officeDocument/2006/relationships" xmlns:m="http://schemas.openxmlformats.org/officeDocument/2006/math" xmlns:v="urn:schemas-microsoft-com:vml" xmlns:wp14="http://schemas.microsoft.com/office/word/2010/wordprocessingDrawing" xmlns:wp="http://schemas.openxmlformats.org/drawingml/2006/wordprocessingDrawing" xmlns:w10="urn:schemas-microsoft-com:office:word" xmlns:w="http://schemas.openxmlformats.org/wordprocessingml/2006/main" xmlns:w14="http://schemas.microsoft.com/office/word/2010/wordml" xmlns:w15="http://schemas.microsoft.com/office/word/2012/wordml" xmlns:wpg="http://schemas.microsoft.com/office/word/2010/wordprocessingGroup" xmlns:wpi="http://schemas.microsoft.com/office/word/2010/wordprocessingInk" xmlns:wne="http://schemas.microsoft.com/office/word/2006/wordml" xmlns:wps="http://schemas.microsoft.com/office/word/2010/wordprocessingShape" mc:Ignorable="w14 w15 wp14">
+<w:document xmlns:wpc="http://schemas.microsoft.com/office/word/2010/wordprocessingCanvas" xmlns:cx="http://schemas.microsoft.com/office/drawing/2014/chartex" xmlns:cx1="http://schemas.microsoft.com/office/drawing/2015/9/8/chartex" xmlns:cx2="http://schemas.microsoft.com/office/drawing/2015/10/21/chartex" xmlns:cx3="http://schemas.microsoft.com/office/drawing/2016/5/9/chartex" xmlns:cx4="http://schemas.microsoft.com/office/drawing/2016/5/10/chartex" xmlns:cx5="http://schemas.microsoft.com/office/drawing/2016/5/11/chartex" xmlns:cx6="http://schemas.microsoft.com/office/drawing/2016/5/12/chartex" xmlns:cx7="http://schemas.microsoft.com/office/drawing/2016/5/13/chartex" xmlns:cx8="http://schemas.microsoft.com/office/drawing/2016/5/14/chartex" xmlns:mc="http://schemas.openxmlformats.org/markup-compatibility/2006" xmlns:aink="http://schemas.microsoft.com/office/drawing/2016/ink" xmlns:am3d="http://schemas.microsoft.com/office/drawing/2017/model3d" xmlns:o="urn:schemas-microsoft-com:office:office" xmlns:r="http://schemas.openxmlformats.org/officeDocument/2006/relationships" xmlns:m="http://schemas.openxmlformats.org/officeDocument/2006/math" xmlns:v="urn:schemas-microsoft-com:vml" xmlns:wp14="http://schemas.microsoft.com/office/word/2010/wordprocessingDrawing" xmlns:wp="http://schemas.openxmlformats.org/drawingml/2006/wordprocessingDrawing" xmlns:w10="urn:schemas-microsoft-com:office:word" xmlns:w="http://schemas.openxmlformats.org/wordprocessingml/2006/main" xmlns:w14="http://schemas.microsoft.com/office/word/2010/wordml" xmlns:w15="http://schemas.microsoft.com/office/word/2012/wordml" xmlns:w16cid="http://schemas.microsoft.com/office/word/2016/wordml/cid" xmlns:w16se="http://schemas.microsoft.com/office/word/2015/wordml/symex" xmlns:wpg="http://schemas.microsoft.com/office/word/2010/wordprocessingGroup" xmlns:wpi="http://schemas.microsoft.com/office/word/2010/wordprocessingInk" xmlns:wne="http://schemas.microsoft.com/office/word/2006/wordml" xmlns:wps="http://schemas.microsoft.com/office/word/2010/wordprocessingShape" mc:Ignorable="w14 w15 w16se w16cid wp14">
   <w:body>
     <w:p>
       <w:pPr>
@@ -217,7 +217,20 @@
           <w:szCs w:val="20"/>
           <w:lang w:bidi="ar-SA"/>
         </w:rPr>
-        <w:t>May 29</w:t>
+        <w:t>July 26</w:t>
+      </w:r>
+      <w:r>
+        <w:rPr>
+          <w:rFonts w:ascii="Arial" w:hAnsi="Arial" w:cs="Arial"/>
+          <w:i/>
+          <w:spacing w:val="-14"/>
+          <w:kern w:val="28"/>
+          <w:sz w:val="34"/>
+          <w:szCs w:val="20"/>
+          <w:vertAlign w:val="superscript"/>
+          <w:lang w:bidi="ar-SA"/>
+        </w:rPr>
+        <w:t>th</w:t>
       </w:r>
       <w:r>
         <w:rPr>
@@ -317,7 +330,31 @@
           <w:szCs w:val="20"/>
           <w:lang w:bidi="ar-SA"/>
         </w:rPr>
-        <w:t xml:space="preserve">Reference assets from: Sidney Phoon </w:t>
+        <w:t xml:space="preserve">Reference assets from: Sidney </w:t>
+      </w:r>
+      <w:proofErr w:type="spellStart"/>
+      <w:r>
+        <w:rPr>
+          <w:rFonts w:ascii="Arial" w:hAnsi="Arial" w:cs="Arial"/>
+          <w:i/>
+          <w:spacing w:val="-14"/>
+          <w:kern w:val="28"/>
+          <w:szCs w:val="20"/>
+          <w:lang w:bidi="ar-SA"/>
+        </w:rPr>
+        <w:t>Phoon</w:t>
+      </w:r>
+      <w:proofErr w:type="spellEnd"/>
+      <w:r>
+        <w:rPr>
+          <w:rFonts w:ascii="Arial" w:hAnsi="Arial" w:cs="Arial"/>
+          <w:i/>
+          <w:spacing w:val="-14"/>
+          <w:kern w:val="28"/>
+          <w:szCs w:val="20"/>
+          <w:lang w:bidi="ar-SA"/>
+        </w:rPr>
+        <w:t xml:space="preserve"> </w:t>
       </w:r>
       <w:hyperlink r:id="rId9" w:history="1">
         <w:r>
@@ -1245,12 +1282,8 @@
           <w:numId w:val="10"/>
         </w:numPr>
         <w:rPr>
-          <w:rStyle w:val="Hyperlink"/>
           <w:i w:val="0"/>
-          <w:noProof w:val="0"/>
-          <w:color w:val="000000"/>
-          <w:sz w:val="22"/>
-          <w:u w:val="none"/>
+          <w:sz w:val="22"/>
         </w:rPr>
       </w:pPr>
       <w:r>
@@ -1258,7 +1291,14 @@
           <w:i w:val="0"/>
           <w:sz w:val="22"/>
         </w:rPr>
-        <w:t xml:space="preserve">You will also need to download and unzip this GitHub repository: </w:t>
+        <w:t>You will also need to download and unzip this GitHub repository:</w:t>
+      </w:r>
+      <w:r>
+        <w:rPr>
+          <w:i w:val="0"/>
+          <w:sz w:val="22"/>
+        </w:rPr>
+        <w:br/>
       </w:r>
       <w:hyperlink r:id="rId15" w:history="1">
         <w:r>
@@ -1268,22 +1308,16 @@
             <w:noProof w:val="0"/>
             <w:sz w:val="22"/>
           </w:rPr>
-          <w:t>https://github.com/Rui425/ICP4D-/blob/master/DSXL%20Projects/ICP4D%20Telco%20Churn.zip</w:t>
+          <w:t>https://github.com/Rui425/ICP4D-/raw/master/Analyze%20Project/ICP4D%20Telco%20Churn-YourInitials.zip</w:t>
         </w:r>
       </w:hyperlink>
-    </w:p>
-    <w:p>
-      <w:pPr>
-        <w:pStyle w:val="Abstracttext"/>
-        <w:numPr>
-          <w:ilvl w:val="0"/>
-          <w:numId w:val="10"/>
-        </w:numPr>
+      <w:r>
         <w:rPr>
           <w:i w:val="0"/>
           <w:sz w:val="22"/>
         </w:rPr>
-      </w:pPr>
+        <w:t xml:space="preserve"> </w:t>
+      </w:r>
     </w:p>
     <w:p>
       <w:pPr>
@@ -1405,25 +1439,26 @@
           <w:sz w:val="22"/>
           <w:szCs w:val="22"/>
         </w:rPr>
-        <w:t>Analytics project</w:t>
-      </w:r>
-      <w:r>
-        <w:rPr>
-          <w:rFonts w:ascii="Arial" w:hAnsi="Arial" w:cs="Arial"/>
-          <w:b/>
-          <w:sz w:val="22"/>
-          <w:szCs w:val="22"/>
-        </w:rPr>
-        <w:t>s</w:t>
-      </w:r>
-      <w:r>
-        <w:rPr>
-          <w:rFonts w:ascii="Arial" w:hAnsi="Arial" w:cs="Arial"/>
-          <w:sz w:val="22"/>
-          <w:szCs w:val="22"/>
-        </w:rPr>
-        <w:t>’</w:t>
-      </w:r>
+        <w:t xml:space="preserve">Projects’ </w:t>
+      </w:r>
+      <w:r>
+        <w:rPr>
+          <w:rFonts w:ascii="Arial" w:hAnsi="Arial" w:cs="Arial"/>
+          <w:sz w:val="22"/>
+          <w:szCs w:val="22"/>
+        </w:rPr>
+        <w:t>to begin creation of your analytics project.</w:t>
+      </w:r>
+    </w:p>
+    <w:p>
+      <w:pPr>
+        <w:ind w:firstLine="0"/>
+        <w:rPr>
+          <w:rFonts w:ascii="Arial" w:hAnsi="Arial" w:cs="Arial"/>
+          <w:sz w:val="22"/>
+          <w:szCs w:val="22"/>
+        </w:rPr>
+      </w:pPr>
     </w:p>
     <w:p>
       <w:pPr>
@@ -1438,16 +1473,14 @@
       <w:r>
         <w:rPr>
           <w:rFonts w:ascii="Arial" w:hAnsi="Arial" w:cs="Arial"/>
-          <w:noProof/>
-          <w:sz w:val="22"/>
-          <w:szCs w:val="22"/>
-          <w:lang w:bidi="ar-SA"/>
+          <w:sz w:val="22"/>
+          <w:szCs w:val="22"/>
         </w:rPr>
         <w:drawing>
-          <wp:inline distT="0" distB="0" distL="0" distR="0" wp14:anchorId="2516880C" wp14:editId="253A8E81">
-            <wp:extent cx="2908230" cy="3848100"/>
-            <wp:effectExtent l="0" t="0" r="6985" b="0"/>
-            <wp:docPr id="149" name="Picture 149" descr="../Desktop/Screen%20Shot%202018-05-29%20at%2017.11.27.png"/>
+          <wp:inline distT="0" distB="0" distL="0" distR="0" wp14:anchorId="2FE798F4" wp14:editId="327B1959">
+            <wp:extent cx="3036366" cy="4143375"/>
+            <wp:effectExtent l="0" t="0" r="0" b="0"/>
+            <wp:docPr id="14" name="Picture 14"/>
             <wp:cNvGraphicFramePr>
               <a:graphicFrameLocks xmlns:a="http://schemas.openxmlformats.org/drawingml/2006/main" noChangeAspect="1"/>
             </wp:cNvGraphicFramePr>
@@ -1455,36 +1488,23 @@
               <a:graphicData uri="http://schemas.openxmlformats.org/drawingml/2006/picture">
                 <pic:pic xmlns:pic="http://schemas.openxmlformats.org/drawingml/2006/picture">
                   <pic:nvPicPr>
-                    <pic:cNvPr id="0" name="Picture 149" descr="../Desktop/Screen%20Shot%202018-05-29%20at%2017.11.27.png"/>
-                    <pic:cNvPicPr>
-                      <a:picLocks noChangeAspect="1" noChangeArrowheads="1"/>
-                    </pic:cNvPicPr>
+                    <pic:cNvPr id="1" name=""/>
+                    <pic:cNvPicPr/>
                   </pic:nvPicPr>
                   <pic:blipFill>
-                    <a:blip r:embed="rId16" cstate="print">
-                      <a:extLst>
-                        <a:ext uri="{28A0092B-C50C-407E-A947-70E740481C1C}">
-                          <a14:useLocalDpi xmlns:a14="http://schemas.microsoft.com/office/drawing/2010/main" val="0"/>
-                        </a:ext>
-                      </a:extLst>
-                    </a:blip>
-                    <a:srcRect/>
+                    <a:blip r:embed="rId16"/>
                     <a:stretch>
                       <a:fillRect/>
                     </a:stretch>
                   </pic:blipFill>
-                  <pic:spPr bwMode="auto">
+                  <pic:spPr>
                     <a:xfrm>
                       <a:off x="0" y="0"/>
-                      <a:ext cx="2910763" cy="3851452"/>
+                      <a:ext cx="3046127" cy="4156695"/>
                     </a:xfrm>
                     <a:prstGeom prst="rect">
                       <a:avLst/>
                     </a:prstGeom>
-                    <a:noFill/>
-                    <a:ln>
-                      <a:noFill/>
-                    </a:ln>
                   </pic:spPr>
                 </pic:pic>
               </a:graphicData>
@@ -1502,6 +1522,16 @@
           <w:szCs w:val="22"/>
         </w:rPr>
       </w:pPr>
+    </w:p>
+    <w:p>
+      <w:pPr>
+        <w:ind w:firstLine="0"/>
+        <w:rPr>
+          <w:rFonts w:ascii="Arial" w:hAnsi="Arial" w:cs="Arial"/>
+          <w:sz w:val="22"/>
+          <w:szCs w:val="22"/>
+        </w:rPr>
+      </w:pPr>
       <w:r>
         <w:rPr>
           <w:rFonts w:ascii="Arial" w:hAnsi="Arial" w:cs="Arial"/>
@@ -1516,7 +1546,23 @@
           <w:sz w:val="22"/>
           <w:szCs w:val="22"/>
         </w:rPr>
-        <w:t xml:space="preserve">different project you worked on. </w:t>
+        <w:t>different project</w:t>
+      </w:r>
+      <w:r>
+        <w:rPr>
+          <w:rFonts w:ascii="Arial" w:hAnsi="Arial" w:cs="Arial"/>
+          <w:sz w:val="22"/>
+          <w:szCs w:val="22"/>
+        </w:rPr>
+        <w:t>s</w:t>
+      </w:r>
+      <w:r>
+        <w:rPr>
+          <w:rFonts w:ascii="Arial" w:hAnsi="Arial" w:cs="Arial"/>
+          <w:sz w:val="22"/>
+          <w:szCs w:val="22"/>
+        </w:rPr>
+        <w:t xml:space="preserve"> you worked on. </w:t>
       </w:r>
     </w:p>
     <w:p>
@@ -1564,7 +1610,6 @@
           <w:rFonts w:ascii="Arial" w:hAnsi="Arial" w:cs="Arial"/>
           <w:b/>
         </w:rPr>
-        <w:lastRenderedPageBreak/>
         <w:t xml:space="preserve">2: </w:t>
       </w:r>
       <w:r>
@@ -1648,10 +1693,10 @@
           <w:lang w:bidi="ar-SA"/>
         </w:rPr>
         <w:drawing>
-          <wp:inline distT="0" distB="0" distL="0" distR="0" wp14:anchorId="5451B5A4" wp14:editId="375AA31D">
-            <wp:extent cx="1441590" cy="600075"/>
-            <wp:effectExtent l="0" t="0" r="6350" b="0"/>
-            <wp:docPr id="264" name="Picture 264" descr="../Desktop/Screen%20Shot%202018-05-29%20at%2017.28.15.png"/>
+          <wp:inline distT="0" distB="0" distL="0" distR="0" wp14:anchorId="585B7AB7" wp14:editId="487FA103">
+            <wp:extent cx="4826000" cy="838200"/>
+            <wp:effectExtent l="0" t="0" r="0" b="0"/>
+            <wp:docPr id="27" name="Picture 27"/>
             <wp:cNvGraphicFramePr>
               <a:graphicFrameLocks xmlns:a="http://schemas.openxmlformats.org/drawingml/2006/main" noChangeAspect="1"/>
             </wp:cNvGraphicFramePr>
@@ -1659,36 +1704,23 @@
               <a:graphicData uri="http://schemas.openxmlformats.org/drawingml/2006/picture">
                 <pic:pic xmlns:pic="http://schemas.openxmlformats.org/drawingml/2006/picture">
                   <pic:nvPicPr>
-                    <pic:cNvPr id="0" name="Picture 264" descr="../Desktop/Screen%20Shot%202018-05-29%20at%2017.28.15.png"/>
-                    <pic:cNvPicPr>
-                      <a:picLocks noChangeAspect="1" noChangeArrowheads="1"/>
-                    </pic:cNvPicPr>
+                    <pic:cNvPr id="1" name=""/>
+                    <pic:cNvPicPr/>
                   </pic:nvPicPr>
                   <pic:blipFill>
-                    <a:blip r:embed="rId17" cstate="print">
-                      <a:extLst>
-                        <a:ext uri="{28A0092B-C50C-407E-A947-70E740481C1C}">
-                          <a14:useLocalDpi xmlns:a14="http://schemas.microsoft.com/office/drawing/2010/main" val="0"/>
-                        </a:ext>
-                      </a:extLst>
-                    </a:blip>
-                    <a:srcRect/>
+                    <a:blip r:embed="rId17"/>
                     <a:stretch>
                       <a:fillRect/>
                     </a:stretch>
                   </pic:blipFill>
-                  <pic:spPr bwMode="auto">
+                  <pic:spPr>
                     <a:xfrm>
                       <a:off x="0" y="0"/>
-                      <a:ext cx="1443680" cy="600945"/>
+                      <a:ext cx="4826000" cy="838200"/>
                     </a:xfrm>
                     <a:prstGeom prst="rect">
                       <a:avLst/>
                     </a:prstGeom>
-                    <a:noFill/>
-                    <a:ln>
-                      <a:noFill/>
-                    </a:ln>
                   </pic:spPr>
                 </pic:pic>
               </a:graphicData>
@@ -1699,6 +1731,24 @@
     </w:p>
     <w:p>
       <w:pPr>
+        <w:rPr>
+          <w:rFonts w:ascii="Arial" w:hAnsi="Arial" w:cs="Arial"/>
+          <w:sz w:val="22"/>
+          <w:szCs w:val="22"/>
+        </w:rPr>
+      </w:pPr>
+    </w:p>
+    <w:p>
+      <w:pPr>
+        <w:rPr>
+          <w:rFonts w:ascii="Arial" w:hAnsi="Arial" w:cs="Arial"/>
+          <w:sz w:val="22"/>
+          <w:szCs w:val="22"/>
+        </w:rPr>
+      </w:pPr>
+    </w:p>
+    <w:p>
+      <w:pPr>
         <w:numPr>
           <w:ilvl w:val="0"/>
           <w:numId w:val="9"/>
@@ -1715,57 +1765,79 @@
           <w:sz w:val="22"/>
           <w:szCs w:val="22"/>
         </w:rPr>
-        <w:t xml:space="preserve">To create this project select </w:t>
-      </w:r>
-      <w:r>
-        <w:rPr>
-          <w:rFonts w:ascii="Arial" w:hAnsi="Arial" w:cs="Arial"/>
-          <w:b/>
-          <w:sz w:val="22"/>
-          <w:szCs w:val="22"/>
-        </w:rPr>
-        <w:t>‘from file’</w:t>
-      </w:r>
-      <w:r>
-        <w:rPr>
-          <w:rFonts w:ascii="Arial" w:hAnsi="Arial" w:cs="Arial"/>
-          <w:sz w:val="22"/>
-          <w:szCs w:val="22"/>
-        </w:rPr>
-        <w:t xml:space="preserve">. </w:t>
-      </w:r>
-      <w:r>
-        <w:rPr>
-          <w:rFonts w:ascii="Arial" w:hAnsi="Arial" w:cs="Arial"/>
-          <w:sz w:val="22"/>
-          <w:szCs w:val="22"/>
-        </w:rPr>
-        <w:t>Under ‘Notebook File’ d</w:t>
-      </w:r>
-      <w:r>
-        <w:rPr>
-          <w:rFonts w:ascii="Arial" w:hAnsi="Arial" w:cs="Arial"/>
-          <w:sz w:val="22"/>
-          <w:szCs w:val="22"/>
-        </w:rPr>
-        <w:t xml:space="preserve">rag and drop </w:t>
-      </w:r>
-      <w:r>
-        <w:rPr>
-          <w:rFonts w:ascii="Arial" w:hAnsi="Arial" w:cs="Arial"/>
-          <w:sz w:val="22"/>
-          <w:szCs w:val="22"/>
-        </w:rPr>
-        <w:t>or browse for the Zip file you downloaded earlier (ICP4D Telco Churn.zip).</w:t>
-      </w:r>
-      <w:r>
-        <w:rPr>
-          <w:rFonts w:ascii="Arial" w:hAnsi="Arial" w:cs="Arial"/>
-          <w:sz w:val="22"/>
-          <w:szCs w:val="22"/>
-        </w:rPr>
-        <w:t xml:space="preserve"> </w:t>
-      </w:r>
+        <w:t xml:space="preserve">Select Analytics Project and name it something unique like ICP4D Telco Churn with your initials.  </w:t>
+      </w:r>
+    </w:p>
+    <w:p>
+      <w:pPr>
+        <w:ind w:left="720" w:firstLine="0"/>
+        <w:rPr>
+          <w:rFonts w:ascii="Arial" w:hAnsi="Arial" w:cs="Arial"/>
+          <w:sz w:val="22"/>
+          <w:szCs w:val="22"/>
+        </w:rPr>
+      </w:pPr>
+    </w:p>
+    <w:p>
+      <w:pPr>
+        <w:jc w:val="center"/>
+        <w:rPr>
+          <w:rFonts w:ascii="Arial" w:hAnsi="Arial" w:cs="Arial"/>
+          <w:sz w:val="22"/>
+          <w:szCs w:val="22"/>
+        </w:rPr>
+      </w:pPr>
+      <w:r>
+        <w:rPr>
+          <w:rFonts w:ascii="Arial" w:hAnsi="Arial" w:cs="Arial"/>
+          <w:sz w:val="22"/>
+          <w:szCs w:val="22"/>
+        </w:rPr>
+        <w:drawing>
+          <wp:inline distT="0" distB="0" distL="0" distR="0" wp14:anchorId="23DB2833" wp14:editId="29A1E985">
+            <wp:extent cx="5016500" cy="2425178"/>
+            <wp:effectExtent l="0" t="0" r="0" b="635"/>
+            <wp:docPr id="28" name="Picture 28"/>
+            <wp:cNvGraphicFramePr>
+              <a:graphicFrameLocks xmlns:a="http://schemas.openxmlformats.org/drawingml/2006/main" noChangeAspect="1"/>
+            </wp:cNvGraphicFramePr>
+            <a:graphic xmlns:a="http://schemas.openxmlformats.org/drawingml/2006/main">
+              <a:graphicData uri="http://schemas.openxmlformats.org/drawingml/2006/picture">
+                <pic:pic xmlns:pic="http://schemas.openxmlformats.org/drawingml/2006/picture">
+                  <pic:nvPicPr>
+                    <pic:cNvPr id="1" name=""/>
+                    <pic:cNvPicPr/>
+                  </pic:nvPicPr>
+                  <pic:blipFill>
+                    <a:blip r:embed="rId18"/>
+                    <a:stretch>
+                      <a:fillRect/>
+                    </a:stretch>
+                  </pic:blipFill>
+                  <pic:spPr>
+                    <a:xfrm>
+                      <a:off x="0" y="0"/>
+                      <a:ext cx="5037842" cy="2435495"/>
+                    </a:xfrm>
+                    <a:prstGeom prst="rect">
+                      <a:avLst/>
+                    </a:prstGeom>
+                  </pic:spPr>
+                </pic:pic>
+              </a:graphicData>
+            </a:graphic>
+          </wp:inline>
+        </w:drawing>
+      </w:r>
+    </w:p>
+    <w:p>
+      <w:pPr>
+        <w:rPr>
+          <w:rFonts w:ascii="Arial" w:hAnsi="Arial" w:cs="Arial"/>
+          <w:sz w:val="22"/>
+          <w:szCs w:val="22"/>
+        </w:rPr>
+      </w:pPr>
     </w:p>
     <w:p>
       <w:pPr>
@@ -1785,8 +1857,156 @@
           <w:sz w:val="22"/>
           <w:szCs w:val="22"/>
         </w:rPr>
-        <w:t>Name the Project to whatever you want.</w:t>
-      </w:r>
+        <w:t>Se</w:t>
+      </w:r>
+      <w:r>
+        <w:rPr>
+          <w:rFonts w:ascii="Arial" w:hAnsi="Arial" w:cs="Arial"/>
+          <w:sz w:val="22"/>
+          <w:szCs w:val="22"/>
+        </w:rPr>
+        <w:t xml:space="preserve">lect </w:t>
+      </w:r>
+      <w:r>
+        <w:rPr>
+          <w:rFonts w:ascii="Arial" w:hAnsi="Arial" w:cs="Arial"/>
+          <w:b/>
+          <w:sz w:val="22"/>
+          <w:szCs w:val="22"/>
+        </w:rPr>
+        <w:t>‘from file’</w:t>
+      </w:r>
+      <w:r>
+        <w:rPr>
+          <w:rFonts w:ascii="Arial" w:hAnsi="Arial" w:cs="Arial"/>
+          <w:sz w:val="22"/>
+          <w:szCs w:val="22"/>
+        </w:rPr>
+        <w:t xml:space="preserve">. </w:t>
+      </w:r>
+      <w:r>
+        <w:rPr>
+          <w:rFonts w:ascii="Arial" w:hAnsi="Arial" w:cs="Arial"/>
+          <w:sz w:val="22"/>
+          <w:szCs w:val="22"/>
+        </w:rPr>
+        <w:t>Under ‘Notebook File’ d</w:t>
+      </w:r>
+      <w:r>
+        <w:rPr>
+          <w:rFonts w:ascii="Arial" w:hAnsi="Arial" w:cs="Arial"/>
+          <w:sz w:val="22"/>
+          <w:szCs w:val="22"/>
+        </w:rPr>
+        <w:t xml:space="preserve">rag and drop </w:t>
+      </w:r>
+      <w:r>
+        <w:rPr>
+          <w:rFonts w:ascii="Arial" w:hAnsi="Arial" w:cs="Arial"/>
+          <w:sz w:val="22"/>
+          <w:szCs w:val="22"/>
+        </w:rPr>
+        <w:t xml:space="preserve">or browse for the Zip file you downloaded </w:t>
+      </w:r>
+      <w:r>
+        <w:rPr>
+          <w:rFonts w:ascii="Arial" w:hAnsi="Arial" w:cs="Arial"/>
+          <w:sz w:val="22"/>
+          <w:szCs w:val="22"/>
+        </w:rPr>
+        <w:t>earlier (ICP4D Telco Churn.zip), and make sure the name remains unique.</w:t>
+      </w:r>
+      <w:r>
+        <w:rPr>
+          <w:rFonts w:ascii="Arial" w:hAnsi="Arial" w:cs="Arial"/>
+          <w:sz w:val="22"/>
+          <w:szCs w:val="22"/>
+        </w:rPr>
+        <w:t xml:space="preserve"> </w:t>
+      </w:r>
+    </w:p>
+    <w:p>
+      <w:pPr>
+        <w:ind w:left="720" w:firstLine="0"/>
+        <w:rPr>
+          <w:rFonts w:ascii="Arial" w:hAnsi="Arial" w:cs="Arial"/>
+          <w:sz w:val="22"/>
+          <w:szCs w:val="22"/>
+        </w:rPr>
+      </w:pPr>
+    </w:p>
+    <w:p>
+      <w:pPr>
+        <w:ind w:left="720" w:firstLine="0"/>
+        <w:jc w:val="center"/>
+        <w:rPr>
+          <w:rFonts w:ascii="Arial" w:hAnsi="Arial" w:cs="Arial"/>
+          <w:sz w:val="22"/>
+          <w:szCs w:val="22"/>
+        </w:rPr>
+      </w:pPr>
+      <w:r>
+        <w:rPr>
+          <w:rFonts w:ascii="Arial" w:hAnsi="Arial" w:cs="Arial"/>
+          <w:sz w:val="22"/>
+          <w:szCs w:val="22"/>
+        </w:rPr>
+        <w:drawing>
+          <wp:inline distT="0" distB="0" distL="0" distR="0" wp14:anchorId="3CD2A750" wp14:editId="46122947">
+            <wp:extent cx="3782770" cy="2198533"/>
+            <wp:effectExtent l="0" t="0" r="1905" b="0"/>
+            <wp:docPr id="32" name="Picture 32"/>
+            <wp:cNvGraphicFramePr>
+              <a:graphicFrameLocks xmlns:a="http://schemas.openxmlformats.org/drawingml/2006/main" noChangeAspect="1"/>
+            </wp:cNvGraphicFramePr>
+            <a:graphic xmlns:a="http://schemas.openxmlformats.org/drawingml/2006/main">
+              <a:graphicData uri="http://schemas.openxmlformats.org/drawingml/2006/picture">
+                <pic:pic xmlns:pic="http://schemas.openxmlformats.org/drawingml/2006/picture">
+                  <pic:nvPicPr>
+                    <pic:cNvPr id="1" name=""/>
+                    <pic:cNvPicPr/>
+                  </pic:nvPicPr>
+                  <pic:blipFill>
+                    <a:blip r:embed="rId19"/>
+                    <a:stretch>
+                      <a:fillRect/>
+                    </a:stretch>
+                  </pic:blipFill>
+                  <pic:spPr>
+                    <a:xfrm>
+                      <a:off x="0" y="0"/>
+                      <a:ext cx="3833875" cy="2228235"/>
+                    </a:xfrm>
+                    <a:prstGeom prst="rect">
+                      <a:avLst/>
+                    </a:prstGeom>
+                  </pic:spPr>
+                </pic:pic>
+              </a:graphicData>
+            </a:graphic>
+          </wp:inline>
+        </w:drawing>
+      </w:r>
+    </w:p>
+    <w:p>
+      <w:pPr>
+        <w:ind w:left="720" w:firstLine="0"/>
+        <w:rPr>
+          <w:rFonts w:ascii="Arial" w:hAnsi="Arial" w:cs="Arial"/>
+          <w:sz w:val="22"/>
+          <w:szCs w:val="22"/>
+        </w:rPr>
+      </w:pPr>
+    </w:p>
+    <w:p>
+      <w:pPr>
+        <w:ind w:left="720" w:firstLine="0"/>
+        <w:rPr>
+          <w:rFonts w:ascii="Arial" w:hAnsi="Arial" w:cs="Arial"/>
+          <w:sz w:val="22"/>
+          <w:szCs w:val="22"/>
+        </w:rPr>
+      </w:pPr>
     </w:p>
     <w:p>
       <w:pPr>
@@ -1806,24 +2026,7 @@
           <w:sz w:val="22"/>
           <w:szCs w:val="22"/>
         </w:rPr>
-        <w:t>Click ‘</w:t>
-      </w:r>
-      <w:r>
-        <w:rPr>
-          <w:rFonts w:ascii="Arial" w:hAnsi="Arial" w:cs="Arial"/>
-          <w:b/>
-          <w:sz w:val="22"/>
-          <w:szCs w:val="22"/>
-        </w:rPr>
-        <w:t>Create</w:t>
-      </w:r>
-      <w:r>
-        <w:rPr>
-          <w:rFonts w:ascii="Arial" w:hAnsi="Arial" w:cs="Arial"/>
-          <w:sz w:val="22"/>
-          <w:szCs w:val="22"/>
-        </w:rPr>
-        <w:t xml:space="preserve">’, then the project is created. </w:t>
+        <w:t>Name the Project to whatever you want.</w:t>
       </w:r>
     </w:p>
     <w:p>
@@ -1853,6 +2056,44 @@
           <w:sz w:val="22"/>
           <w:szCs w:val="22"/>
         </w:rPr>
+        <w:t>Create</w:t>
+      </w:r>
+      <w:r>
+        <w:rPr>
+          <w:rFonts w:ascii="Arial" w:hAnsi="Arial" w:cs="Arial"/>
+          <w:sz w:val="22"/>
+          <w:szCs w:val="22"/>
+        </w:rPr>
+        <w:t xml:space="preserve">’, then the project is created. </w:t>
+      </w:r>
+    </w:p>
+    <w:p>
+      <w:pPr>
+        <w:numPr>
+          <w:ilvl w:val="0"/>
+          <w:numId w:val="9"/>
+        </w:numPr>
+        <w:rPr>
+          <w:rFonts w:ascii="Arial" w:hAnsi="Arial" w:cs="Arial"/>
+          <w:sz w:val="22"/>
+          <w:szCs w:val="22"/>
+        </w:rPr>
+      </w:pPr>
+      <w:r>
+        <w:rPr>
+          <w:rFonts w:ascii="Arial" w:hAnsi="Arial" w:cs="Arial"/>
+          <w:sz w:val="22"/>
+          <w:szCs w:val="22"/>
+        </w:rPr>
+        <w:t>Click ‘</w:t>
+      </w:r>
+      <w:r>
+        <w:rPr>
+          <w:rFonts w:ascii="Arial" w:hAnsi="Arial" w:cs="Arial"/>
+          <w:b/>
+          <w:sz w:val="22"/>
+          <w:szCs w:val="22"/>
+        </w:rPr>
         <w:t>Assets</w:t>
       </w:r>
       <w:r>
@@ -2037,8 +2278,18 @@
           <w:sz w:val="22"/>
           <w:szCs w:val="22"/>
         </w:rPr>
-        <w:t xml:space="preserve"> to dashDB</w:t>
-      </w:r>
+        <w:t xml:space="preserve"> to </w:t>
+      </w:r>
+      <w:proofErr w:type="spellStart"/>
+      <w:r>
+        <w:rPr>
+          <w:rFonts w:ascii="Arial" w:hAnsi="Arial" w:cs="Arial"/>
+          <w:sz w:val="22"/>
+          <w:szCs w:val="22"/>
+        </w:rPr>
+        <w:t>dashDB</w:t>
+      </w:r>
+      <w:proofErr w:type="spellEnd"/>
       <w:r>
         <w:rPr>
           <w:rFonts w:ascii="Arial" w:hAnsi="Arial" w:cs="Arial" w:hint="eastAsia"/>
@@ -2361,7 +2612,25 @@
           <w:sz w:val="22"/>
           <w:szCs w:val="22"/>
         </w:rPr>
-        <w:t>Type : Select ‘dashDB’</w:t>
+        <w:t>Type : Select ‘</w:t>
+      </w:r>
+      <w:proofErr w:type="spellStart"/>
+      <w:r>
+        <w:rPr>
+          <w:rFonts w:ascii="Arial" w:hAnsi="Arial" w:cs="Arial"/>
+          <w:sz w:val="22"/>
+          <w:szCs w:val="22"/>
+        </w:rPr>
+        <w:t>dashDB</w:t>
+      </w:r>
+      <w:proofErr w:type="spellEnd"/>
+      <w:r>
+        <w:rPr>
+          <w:rFonts w:ascii="Arial" w:hAnsi="Arial" w:cs="Arial"/>
+          <w:sz w:val="22"/>
+          <w:szCs w:val="22"/>
+        </w:rPr>
+        <w:t>’</w:t>
       </w:r>
     </w:p>
     <w:p>
@@ -2372,26 +2641,25 @@
         </w:numPr>
         <w:rPr>
           <w:rFonts w:ascii="Arial" w:hAnsi="Arial" w:cs="Arial"/>
-          <w:sz w:val="22"/>
-          <w:szCs w:val="22"/>
-        </w:rPr>
-      </w:pPr>
-      <w:r>
-        <w:rPr>
-          <w:rFonts w:ascii="Arial" w:hAnsi="Arial" w:cs="Arial"/>
-          <w:sz w:val="22"/>
-          <w:szCs w:val="22"/>
-        </w:rPr>
-        <w:t xml:space="preserve">JDBC URL : </w:t>
-      </w:r>
-      <w:r>
-        <w:rPr>
-          <w:rFonts w:ascii="Arial" w:hAnsi="Arial" w:cs="Arial"/>
-          <w:color w:val="000000"/>
           <w:sz w:val="20"/>
           <w:szCs w:val="20"/>
         </w:rPr>
-        <w:t>jdbc:db2://dashdb-entry-yp-dal10-01.services.dal.bluemix.net:50000/BLUDB</w:t>
+      </w:pPr>
+      <w:r>
+        <w:rPr>
+          <w:rFonts w:ascii="Arial" w:hAnsi="Arial" w:cs="Arial"/>
+          <w:sz w:val="22"/>
+          <w:szCs w:val="22"/>
+        </w:rPr>
+        <w:t xml:space="preserve">JDBC URL : </w:t>
+      </w:r>
+      <w:r>
+        <w:rPr>
+          <w:rFonts w:ascii="Arial" w:hAnsi="Arial" w:cs="Arial"/>
+          <w:sz w:val="20"/>
+          <w:szCs w:val="20"/>
+        </w:rPr>
+        <w:t>jdbc:db2://dashdb-entry-yp-dal09-10.services.dal.bluemix.net:50000/BLUDB</w:t>
       </w:r>
     </w:p>
     <w:p>
@@ -2421,7 +2689,7 @@
           <w:sz w:val="20"/>
           <w:szCs w:val="20"/>
         </w:rPr>
-        <w:t>dash7155</w:t>
+        <w:t>dash6080</w:t>
       </w:r>
     </w:p>
     <w:p>
@@ -2451,7 +2719,7 @@
           <w:sz w:val="20"/>
           <w:szCs w:val="20"/>
         </w:rPr>
-        <w:t>4Km9h__AgGgK</w:t>
+        <w:t>0i1E1HinQHb3</w:t>
       </w:r>
     </w:p>
     <w:p>
@@ -2681,7 +2949,25 @@
           <w:sz w:val="22"/>
           <w:szCs w:val="22"/>
         </w:rPr>
-        <w:t xml:space="preserve"> from the Pull down menue.</w:t>
+        <w:t xml:space="preserve"> from the Pull down </w:t>
+      </w:r>
+      <w:proofErr w:type="spellStart"/>
+      <w:r>
+        <w:rPr>
+          <w:rFonts w:ascii="Arial" w:hAnsi="Arial" w:cs="Arial" w:hint="eastAsia"/>
+          <w:sz w:val="22"/>
+          <w:szCs w:val="22"/>
+        </w:rPr>
+        <w:t>menue</w:t>
+      </w:r>
+      <w:proofErr w:type="spellEnd"/>
+      <w:r>
+        <w:rPr>
+          <w:rFonts w:ascii="Arial" w:hAnsi="Arial" w:cs="Arial" w:hint="eastAsia"/>
+          <w:sz w:val="22"/>
+          <w:szCs w:val="22"/>
+        </w:rPr>
+        <w:t>.</w:t>
       </w:r>
     </w:p>
     <w:p>
@@ -2754,7 +3040,15 @@
           <w:sz w:val="22"/>
           <w:szCs w:val="22"/>
         </w:rPr>
-        <w:t>Schema: dash7155</w:t>
+        <w:t xml:space="preserve">Schema: </w:t>
+      </w:r>
+      <w:r>
+        <w:rPr>
+          <w:rFonts w:ascii="Arial" w:hAnsi="Arial" w:cs="Arial"/>
+          <w:sz w:val="22"/>
+          <w:szCs w:val="22"/>
+        </w:rPr>
+        <w:t>dash6080</w:t>
       </w:r>
     </w:p>
     <w:p>
@@ -2808,7 +3102,18 @@
           <w:sz w:val="22"/>
           <w:szCs w:val="22"/>
         </w:rPr>
-        <w:t>ENHANCED_CUSTOMER_</w:t>
+        <w:t>ENHANCED_</w:t>
+      </w:r>
+      <w:bookmarkStart w:id="22" w:name="_GoBack"/>
+      <w:bookmarkEnd w:id="22"/>
+      <w:r>
+        <w:rPr>
+          <w:rFonts w:ascii="Arial" w:hAnsi="Arial" w:cs="Arial"/>
+          <w:b/>
+          <w:sz w:val="22"/>
+          <w:szCs w:val="22"/>
+        </w:rPr>
+        <w:t>CUSTOMER_</w:t>
       </w:r>
       <w:r>
         <w:rPr>
@@ -2819,6 +3124,7 @@
         </w:rPr>
         <w:t>{</w:t>
       </w:r>
+      <w:proofErr w:type="spellStart"/>
       <w:r>
         <w:rPr>
           <w:rFonts w:ascii="Arial" w:hAnsi="Arial" w:cs="Arial"/>
@@ -2837,6 +3143,7 @@
         </w:rPr>
         <w:t>s</w:t>
       </w:r>
+      <w:proofErr w:type="spellEnd"/>
       <w:r>
         <w:rPr>
           <w:rFonts w:ascii="Arial" w:hAnsi="Arial" w:cs="Arial"/>
@@ -2894,7 +3201,7 @@
                     </pic:cNvPicPr>
                   </pic:nvPicPr>
                   <pic:blipFill>
-                    <a:blip r:embed="rId18" cstate="print">
+                    <a:blip r:embed="rId20" cstate="print">
                       <a:extLst>
                         <a:ext uri="{28A0092B-C50C-407E-A947-70E740481C1C}">
                           <a14:useLocalDpi xmlns:a14="http://schemas.microsoft.com/office/drawing/2010/main" val="0"/>
@@ -3374,7 +3681,27 @@
           <w:sz w:val="22"/>
           <w:szCs w:val="22"/>
         </w:rPr>
-        <w:t>‘Jupyter with Python3.5, Scala2.11, R3.4.3 Spark 2.2.2.1</w:t>
+        <w:t>‘</w:t>
+      </w:r>
+      <w:proofErr w:type="spellStart"/>
+      <w:r>
+        <w:rPr>
+          <w:rFonts w:ascii="Arial" w:hAnsi="Arial" w:cs="Arial"/>
+          <w:b/>
+          <w:sz w:val="22"/>
+          <w:szCs w:val="22"/>
+        </w:rPr>
+        <w:t>Jupyter</w:t>
+      </w:r>
+      <w:proofErr w:type="spellEnd"/>
+      <w:r>
+        <w:rPr>
+          <w:rFonts w:ascii="Arial" w:hAnsi="Arial" w:cs="Arial"/>
+          <w:b/>
+          <w:sz w:val="22"/>
+          <w:szCs w:val="22"/>
+        </w:rPr>
+        <w:t xml:space="preserve"> with Python3.5, Scala2.11, R3.4.3 Spark 2.2.2.1</w:t>
       </w:r>
       <w:r>
         <w:rPr>
@@ -3505,8 +3832,18 @@
           <w:sz w:val="22"/>
           <w:szCs w:val="22"/>
         </w:rPr>
-        <w:t xml:space="preserve"> from dashDB</w:t>
-      </w:r>
+        <w:t xml:space="preserve"> from </w:t>
+      </w:r>
+      <w:proofErr w:type="spellStart"/>
+      <w:r>
+        <w:rPr>
+          <w:rFonts w:ascii="Arial" w:hAnsi="Arial" w:cs="Arial"/>
+          <w:sz w:val="22"/>
+          <w:szCs w:val="22"/>
+        </w:rPr>
+        <w:t>dashDB</w:t>
+      </w:r>
+      <w:proofErr w:type="spellEnd"/>
     </w:p>
     <w:p>
       <w:pPr>
@@ -3585,7 +3922,7 @@
                     </pic:cNvPicPr>
                   </pic:nvPicPr>
                   <pic:blipFill>
-                    <a:blip r:embed="rId19" cstate="print">
+                    <a:blip r:embed="rId21" cstate="print">
                       <a:extLst>
                         <a:ext uri="{28A0092B-C50C-407E-A947-70E740481C1C}">
                           <a14:useLocalDpi xmlns:a14="http://schemas.microsoft.com/office/drawing/2010/main" val="0"/>
@@ -3799,7 +4136,29 @@
           <w:sz w:val="22"/>
           <w:szCs w:val="22"/>
         </w:rPr>
-        <w:t>nsert Spark DataFrame in Python'</w:t>
+        <w:t xml:space="preserve">nsert Spark </w:t>
+      </w:r>
+      <w:proofErr w:type="spellStart"/>
+      <w:r>
+        <w:rPr>
+          <w:rFonts w:ascii="Arial" w:hAnsi="Arial" w:cs="Arial"/>
+          <w:b/>
+          <w:color w:val="000000" w:themeColor="text1"/>
+          <w:sz w:val="22"/>
+          <w:szCs w:val="22"/>
+        </w:rPr>
+        <w:t>DataFrame</w:t>
+      </w:r>
+      <w:proofErr w:type="spellEnd"/>
+      <w:r>
+        <w:rPr>
+          <w:rFonts w:ascii="Arial" w:hAnsi="Arial" w:cs="Arial"/>
+          <w:b/>
+          <w:color w:val="000000" w:themeColor="text1"/>
+          <w:sz w:val="22"/>
+          <w:szCs w:val="22"/>
+        </w:rPr>
+        <w:t xml:space="preserve"> in Python'</w:t>
       </w:r>
       <w:r>
         <w:rPr>
@@ -3854,7 +4213,7 @@
                     </pic:cNvPicPr>
                   </pic:nvPicPr>
                   <pic:blipFill>
-                    <a:blip r:embed="rId20">
+                    <a:blip r:embed="rId22">
                       <a:extLst>
                         <a:ext uri="{28A0092B-C50C-407E-A947-70E740481C1C}">
                           <a14:useLocalDpi xmlns:a14="http://schemas.microsoft.com/office/drawing/2010/main" val="0"/>
@@ -3985,7 +4344,7 @@
                     </pic:cNvPicPr>
                   </pic:nvPicPr>
                   <pic:blipFill>
-                    <a:blip r:embed="rId21">
+                    <a:blip r:embed="rId23">
                       <a:extLst>
                         <a:ext uri="{28A0092B-C50C-407E-A947-70E740481C1C}">
                           <a14:useLocalDpi xmlns:a14="http://schemas.microsoft.com/office/drawing/2010/main" val="0"/>
@@ -4150,7 +4509,27 @@
           <w:sz w:val="22"/>
           <w:szCs w:val="22"/>
         </w:rPr>
-        <w:t>Create a new blank cell in your Jypyter Notebook</w:t>
+        <w:t xml:space="preserve">Create a new blank cell in your </w:t>
+      </w:r>
+      <w:proofErr w:type="spellStart"/>
+      <w:r>
+        <w:rPr>
+          <w:rFonts w:ascii="Arial" w:hAnsi="Arial" w:cs="Arial"/>
+          <w:color w:val="000000" w:themeColor="text1"/>
+          <w:sz w:val="22"/>
+          <w:szCs w:val="22"/>
+        </w:rPr>
+        <w:t>Jypyter</w:t>
+      </w:r>
+      <w:proofErr w:type="spellEnd"/>
+      <w:r>
+        <w:rPr>
+          <w:rFonts w:ascii="Arial" w:hAnsi="Arial" w:cs="Arial"/>
+          <w:color w:val="000000" w:themeColor="text1"/>
+          <w:sz w:val="22"/>
+          <w:szCs w:val="22"/>
+        </w:rPr>
+        <w:t xml:space="preserve"> Notebook</w:t>
       </w:r>
     </w:p>
     <w:p>
@@ -4217,7 +4596,7 @@
                     </pic:cNvPicPr>
                   </pic:nvPicPr>
                   <pic:blipFill>
-                    <a:blip r:embed="rId19" cstate="print">
+                    <a:blip r:embed="rId21" cstate="print">
                       <a:extLst>
                         <a:ext uri="{28A0092B-C50C-407E-A947-70E740481C1C}">
                           <a14:useLocalDpi xmlns:a14="http://schemas.microsoft.com/office/drawing/2010/main" val="0"/>
@@ -4339,7 +4718,27 @@
           <w:sz w:val="22"/>
           <w:szCs w:val="22"/>
         </w:rPr>
-        <w:t xml:space="preserve"> pull down manu under the file ‘</w:t>
+        <w:t xml:space="preserve"> pull down </w:t>
+      </w:r>
+      <w:proofErr w:type="spellStart"/>
+      <w:r>
+        <w:rPr>
+          <w:rFonts w:ascii="Arial" w:hAnsi="Arial" w:cs="Arial"/>
+          <w:color w:val="000000" w:themeColor="text1"/>
+          <w:sz w:val="22"/>
+          <w:szCs w:val="22"/>
+        </w:rPr>
+        <w:t>manu</w:t>
+      </w:r>
+      <w:proofErr w:type="spellEnd"/>
+      <w:r>
+        <w:rPr>
+          <w:rFonts w:ascii="Arial" w:hAnsi="Arial" w:cs="Arial"/>
+          <w:color w:val="000000" w:themeColor="text1"/>
+          <w:sz w:val="22"/>
+          <w:szCs w:val="22"/>
+        </w:rPr>
+        <w:t xml:space="preserve"> under the file ‘</w:t>
       </w:r>
       <w:r>
         <w:rPr>
@@ -4391,7 +4790,29 @@
           <w:sz w:val="22"/>
           <w:szCs w:val="22"/>
         </w:rPr>
-        <w:t>Insert Spark DataFrame in Python’</w:t>
+        <w:t xml:space="preserve">Insert Spark </w:t>
+      </w:r>
+      <w:proofErr w:type="spellStart"/>
+      <w:r>
+        <w:rPr>
+          <w:rFonts w:ascii="Arial" w:hAnsi="Arial" w:cs="Arial"/>
+          <w:b/>
+          <w:color w:val="000000" w:themeColor="text1"/>
+          <w:sz w:val="22"/>
+          <w:szCs w:val="22"/>
+        </w:rPr>
+        <w:t>DataFrame</w:t>
+      </w:r>
+      <w:proofErr w:type="spellEnd"/>
+      <w:r>
+        <w:rPr>
+          <w:rFonts w:ascii="Arial" w:hAnsi="Arial" w:cs="Arial"/>
+          <w:b/>
+          <w:color w:val="000000" w:themeColor="text1"/>
+          <w:sz w:val="22"/>
+          <w:szCs w:val="22"/>
+        </w:rPr>
+        <w:t xml:space="preserve"> in Python’</w:t>
       </w:r>
       <w:r>
         <w:rPr>
@@ -4450,7 +4871,7 @@
                     </pic:cNvPicPr>
                   </pic:nvPicPr>
                   <pic:blipFill>
-                    <a:blip r:embed="rId22" cstate="print">
+                    <a:blip r:embed="rId24" cstate="print">
                       <a:extLst>
                         <a:ext uri="{28A0092B-C50C-407E-A947-70E740481C1C}">
                           <a14:useLocalDpi xmlns:a14="http://schemas.microsoft.com/office/drawing/2010/main" val="0"/>
@@ -4549,7 +4970,7 @@
                     </pic:cNvPicPr>
                   </pic:nvPicPr>
                   <pic:blipFill>
-                    <a:blip r:embed="rId21">
+                    <a:blip r:embed="rId23">
                       <a:extLst>
                         <a:ext uri="{28A0092B-C50C-407E-A947-70E740481C1C}">
                           <a14:useLocalDpi xmlns:a14="http://schemas.microsoft.com/office/drawing/2010/main" val="0"/>
@@ -4670,7 +5091,23 @@
           <w:b/>
         </w:rPr>
         <w:lastRenderedPageBreak/>
-        <w:t>5: Build and save Spark ML model with Juypter Notebook</w:t>
+        <w:t xml:space="preserve">5: Build and save Spark ML model with </w:t>
+      </w:r>
+      <w:proofErr w:type="spellStart"/>
+      <w:r>
+        <w:rPr>
+          <w:rFonts w:ascii="Arial" w:hAnsi="Arial" w:cs="Arial"/>
+          <w:b/>
+        </w:rPr>
+        <w:t>Juypter</w:t>
+      </w:r>
+      <w:proofErr w:type="spellEnd"/>
+      <w:r>
+        <w:rPr>
+          <w:rFonts w:ascii="Arial" w:hAnsi="Arial" w:cs="Arial"/>
+          <w:b/>
+        </w:rPr>
+        <w:t xml:space="preserve"> Notebook</w:t>
       </w:r>
     </w:p>
     <w:p>
@@ -4697,7 +5134,25 @@
           <w:sz w:val="22"/>
           <w:szCs w:val="22"/>
         </w:rPr>
-        <w:t xml:space="preserve">In this section we will be loading the existing notebook TelcoChurn_SparkML . The notebook contains comments which will guide you through its use. As you review </w:t>
+        <w:t xml:space="preserve">In this section we will be loading the existing notebook </w:t>
+      </w:r>
+      <w:proofErr w:type="spellStart"/>
+      <w:r>
+        <w:rPr>
+          <w:rFonts w:ascii="Arial" w:hAnsi="Arial" w:cs="Arial"/>
+          <w:sz w:val="22"/>
+          <w:szCs w:val="22"/>
+        </w:rPr>
+        <w:t>TelcoChurn_SparkML</w:t>
+      </w:r>
+      <w:proofErr w:type="spellEnd"/>
+      <w:r>
+        <w:rPr>
+          <w:rFonts w:ascii="Arial" w:hAnsi="Arial" w:cs="Arial"/>
+          <w:sz w:val="22"/>
+          <w:szCs w:val="22"/>
+        </w:rPr>
+        <w:t xml:space="preserve"> . The notebook contains comments which will guide you through its use. As you review </w:t>
       </w:r>
       <w:r>
         <w:rPr>
@@ -4763,6 +5218,7 @@
         </w:rPr>
         <w:t>tab and open the prepared ‘</w:t>
       </w:r>
+      <w:proofErr w:type="spellStart"/>
       <w:r>
         <w:rPr>
           <w:rFonts w:ascii="Arial" w:hAnsi="Arial" w:cs="Arial"/>
@@ -4772,6 +5228,7 @@
         </w:rPr>
         <w:t>TelcoChurn_SparkML</w:t>
       </w:r>
+      <w:proofErr w:type="spellEnd"/>
       <w:r>
         <w:rPr>
           <w:rFonts w:ascii="Arial" w:hAnsi="Arial" w:cs="Arial"/>
@@ -4958,7 +5415,7 @@
                     </pic:cNvPicPr>
                   </pic:nvPicPr>
                   <pic:blipFill>
-                    <a:blip r:embed="rId23">
+                    <a:blip r:embed="rId25">
                       <a:extLst>
                         <a:ext uri="{28A0092B-C50C-407E-A947-70E740481C1C}">
                           <a14:useLocalDpi xmlns:a14="http://schemas.microsoft.com/office/drawing/2010/main" val="0"/>
@@ -5250,7 +5707,7 @@
                     </pic:cNvPicPr>
                   </pic:nvPicPr>
                   <pic:blipFill>
-                    <a:blip r:embed="rId24" cstate="print">
+                    <a:blip r:embed="rId26" cstate="print">
                       <a:extLst>
                         <a:ext uri="{28A0092B-C50C-407E-A947-70E740481C1C}">
                           <a14:useLocalDpi xmlns:a14="http://schemas.microsoft.com/office/drawing/2010/main" val="0"/>
@@ -5694,7 +6151,7 @@
                     </pic:cNvPicPr>
                   </pic:nvPicPr>
                   <pic:blipFill>
-                    <a:blip r:embed="rId25" cstate="print">
+                    <a:blip r:embed="rId27" cstate="print">
                       <a:extLst>
                         <a:ext uri="{28A0092B-C50C-407E-A947-70E740481C1C}">
                           <a14:useLocalDpi xmlns:a14="http://schemas.microsoft.com/office/drawing/2010/main" val="0"/>
@@ -5775,21 +6232,49 @@
         <w:lastRenderedPageBreak/>
         <w:t xml:space="preserve">Now let’s create a </w:t>
       </w:r>
+      <w:proofErr w:type="spellStart"/>
       <w:r>
         <w:rPr>
           <w:rFonts w:cs="Arial"/>
           <w:sz w:val="22"/>
           <w:szCs w:val="22"/>
         </w:rPr>
-        <w:t>reate a batch score</w:t>
-      </w:r>
+        <w:t>reate</w:t>
+      </w:r>
+      <w:proofErr w:type="spellEnd"/>
       <w:r>
         <w:rPr>
           <w:rFonts w:cs="Arial"/>
           <w:sz w:val="22"/>
           <w:szCs w:val="22"/>
         </w:rPr>
-        <w:t>ing process to score more than one case at a time.</w:t>
+        <w:t xml:space="preserve"> a batch </w:t>
+      </w:r>
+      <w:proofErr w:type="spellStart"/>
+      <w:r>
+        <w:rPr>
+          <w:rFonts w:cs="Arial"/>
+          <w:sz w:val="22"/>
+          <w:szCs w:val="22"/>
+        </w:rPr>
+        <w:t>score</w:t>
+      </w:r>
+      <w:r>
+        <w:rPr>
+          <w:rFonts w:cs="Arial"/>
+          <w:sz w:val="22"/>
+          <w:szCs w:val="22"/>
+        </w:rPr>
+        <w:t>ing</w:t>
+      </w:r>
+      <w:proofErr w:type="spellEnd"/>
+      <w:r>
+        <w:rPr>
+          <w:rFonts w:cs="Arial"/>
+          <w:sz w:val="22"/>
+          <w:szCs w:val="22"/>
+        </w:rPr>
+        <w:t xml:space="preserve"> process to score more than one case at a time.</w:t>
       </w:r>
     </w:p>
     <w:p>
@@ -6264,7 +6749,7 @@
                     </pic:cNvPicPr>
                   </pic:nvPicPr>
                   <pic:blipFill>
-                    <a:blip r:embed="rId26" cstate="print">
+                    <a:blip r:embed="rId28" cstate="print">
                       <a:extLst>
                         <a:ext uri="{28A0092B-C50C-407E-A947-70E740481C1C}">
                           <a14:useLocalDpi xmlns:a14="http://schemas.microsoft.com/office/drawing/2010/main" val="0"/>
@@ -6504,7 +6989,7 @@
                     </pic:cNvPicPr>
                   </pic:nvPicPr>
                   <pic:blipFill>
-                    <a:blip r:embed="rId27" cstate="print">
+                    <a:blip r:embed="rId29" cstate="print">
                       <a:extLst>
                         <a:ext uri="{28A0092B-C50C-407E-A947-70E740481C1C}">
                           <a14:useLocalDpi xmlns:a14="http://schemas.microsoft.com/office/drawing/2010/main" val="0"/>
@@ -6732,7 +7217,7 @@
                     </pic:cNvPicPr>
                   </pic:nvPicPr>
                   <pic:blipFill>
-                    <a:blip r:embed="rId28">
+                    <a:blip r:embed="rId30">
                       <a:extLst>
                         <a:ext uri="{28A0092B-C50C-407E-A947-70E740481C1C}">
                           <a14:useLocalDpi xmlns:a14="http://schemas.microsoft.com/office/drawing/2010/main" val="0"/>
@@ -6977,7 +7462,7 @@
                     </pic:cNvPicPr>
                   </pic:nvPicPr>
                   <pic:blipFill>
-                    <a:blip r:embed="rId29">
+                    <a:blip r:embed="rId31">
                       <a:extLst>
                         <a:ext uri="{28A0092B-C50C-407E-A947-70E740481C1C}">
                           <a14:useLocalDpi xmlns:a14="http://schemas.microsoft.com/office/drawing/2010/main" val="0"/>
@@ -7563,7 +8048,7 @@
                     </pic:cNvPicPr>
                   </pic:nvPicPr>
                   <pic:blipFill>
-                    <a:blip r:embed="rId30" cstate="print">
+                    <a:blip r:embed="rId32" cstate="print">
                       <a:extLst>
                         <a:ext uri="{28A0092B-C50C-407E-A947-70E740481C1C}">
                           <a14:useLocalDpi xmlns:a14="http://schemas.microsoft.com/office/drawing/2010/main" val="0"/>
@@ -7825,7 +8310,7 @@
                     </pic:cNvPicPr>
                   </pic:nvPicPr>
                   <pic:blipFill>
-                    <a:blip r:embed="rId31" cstate="print">
+                    <a:blip r:embed="rId33" cstate="print">
                       <a:extLst>
                         <a:ext uri="{28A0092B-C50C-407E-A947-70E740481C1C}">
                           <a14:useLocalDpi xmlns:a14="http://schemas.microsoft.com/office/drawing/2010/main" val="0"/>
@@ -8359,7 +8844,7 @@
                     </pic:cNvPicPr>
                   </pic:nvPicPr>
                   <pic:blipFill>
-                    <a:blip r:embed="rId32" cstate="print">
+                    <a:blip r:embed="rId34" cstate="print">
                       <a:extLst>
                         <a:ext uri="{28A0092B-C50C-407E-A947-70E740481C1C}">
                           <a14:useLocalDpi xmlns:a14="http://schemas.microsoft.com/office/drawing/2010/main" val="0"/>
@@ -8618,7 +9103,7 @@
                     </pic:cNvPicPr>
                   </pic:nvPicPr>
                   <pic:blipFill>
-                    <a:blip r:embed="rId33" cstate="print">
+                    <a:blip r:embed="rId35" cstate="print">
                       <a:extLst>
                         <a:ext uri="{28A0092B-C50C-407E-A947-70E740481C1C}">
                           <a14:useLocalDpi xmlns:a14="http://schemas.microsoft.com/office/drawing/2010/main" val="0"/>
@@ -9075,7 +9560,7 @@
                     </pic:cNvPicPr>
                   </pic:nvPicPr>
                   <pic:blipFill>
-                    <a:blip r:embed="rId34" cstate="print">
+                    <a:blip r:embed="rId36" cstate="print">
                       <a:extLst>
                         <a:ext uri="{28A0092B-C50C-407E-A947-70E740481C1C}">
                           <a14:useLocalDpi xmlns:a14="http://schemas.microsoft.com/office/drawing/2010/main" val="0"/>
@@ -9632,7 +10117,7 @@
                     </pic:cNvPicPr>
                   </pic:nvPicPr>
                   <pic:blipFill>
-                    <a:blip r:embed="rId35" cstate="print">
+                    <a:blip r:embed="rId37" cstate="print">
                       <a:extLst>
                         <a:ext uri="{28A0092B-C50C-407E-A947-70E740481C1C}">
                           <a14:useLocalDpi xmlns:a14="http://schemas.microsoft.com/office/drawing/2010/main" val="0"/>
@@ -9734,6 +10219,7 @@
         </w:rPr>
         <w:t xml:space="preserve">reate an online deployment for </w:t>
       </w:r>
+      <w:proofErr w:type="spellStart"/>
       <w:r>
         <w:rPr>
           <w:rFonts w:eastAsia="Times New Roman" w:cs="Arial"/>
@@ -9752,6 +10238,7 @@
         </w:rPr>
         <w:t>model</w:t>
       </w:r>
+      <w:proofErr w:type="spellEnd"/>
       <w:r>
         <w:rPr>
           <w:rFonts w:cs="Arial"/>
@@ -10046,7 +10533,7 @@
                     </pic:cNvPicPr>
                   </pic:nvPicPr>
                   <pic:blipFill>
-                    <a:blip r:embed="rId36" cstate="print">
+                    <a:blip r:embed="rId38" cstate="print">
                       <a:extLst>
                         <a:ext uri="{28A0092B-C50C-407E-A947-70E740481C1C}">
                           <a14:useLocalDpi xmlns:a14="http://schemas.microsoft.com/office/drawing/2010/main" val="0"/>
@@ -10135,27 +10622,7 @@
           <w:lang w:bidi="ar-SA"/>
         </w:rPr>
         <w:lastRenderedPageBreak/>
-        <w:t xml:space="preserve">Enter in a name you </w:t>
-      </w:r>
-      <w:r>
-        <w:rPr>
-          <w:rFonts w:ascii="Arial" w:hAnsi="Arial" w:cs="Arial"/>
-          <w:noProof/>
-          <w:sz w:val="22"/>
-          <w:szCs w:val="22"/>
-          <w:lang w:bidi="ar-SA"/>
-        </w:rPr>
-        <w:t>will remember like ‘telcochurnonlinescore’</w:t>
-      </w:r>
-      <w:r>
-        <w:rPr>
-          <w:rFonts w:ascii="Arial" w:hAnsi="Arial" w:cs="Arial"/>
-          <w:noProof/>
-          <w:sz w:val="22"/>
-          <w:szCs w:val="22"/>
-          <w:lang w:bidi="ar-SA"/>
-        </w:rPr>
-        <w:t xml:space="preserve"> . You can leave the other values set to their defaults. </w:t>
+        <w:t xml:space="preserve">Enter in a name you will remember like ‘telcochurnonlinescore’ . You can leave the other values set to their defaults. </w:t>
       </w:r>
     </w:p>
     <w:p>
@@ -10267,7 +10734,7 @@
                     </pic:cNvPicPr>
                   </pic:nvPicPr>
                   <pic:blipFill>
-                    <a:blip r:embed="rId37" cstate="print">
+                    <a:blip r:embed="rId39" cstate="print">
                       <a:extLst>
                         <a:ext uri="{28A0092B-C50C-407E-A947-70E740481C1C}">
                           <a14:useLocalDpi xmlns:a14="http://schemas.microsoft.com/office/drawing/2010/main" val="0"/>
@@ -10444,7 +10911,7 @@
                     </pic:cNvPicPr>
                   </pic:nvPicPr>
                   <pic:blipFill>
-                    <a:blip r:embed="rId38" cstate="print">
+                    <a:blip r:embed="rId40" cstate="print">
                       <a:extLst>
                         <a:ext uri="{28A0092B-C50C-407E-A947-70E740481C1C}">
                           <a14:useLocalDpi xmlns:a14="http://schemas.microsoft.com/office/drawing/2010/main" val="0"/>
@@ -10699,6 +11166,7 @@
         </w:rPr>
         <w:t xml:space="preserve"> deployment for </w:t>
       </w:r>
+      <w:proofErr w:type="spellStart"/>
       <w:r>
         <w:rPr>
           <w:rFonts w:eastAsia="Times New Roman" w:cs="Arial"/>
@@ -10717,6 +11185,7 @@
         </w:rPr>
         <w:t>model</w:t>
       </w:r>
+      <w:proofErr w:type="spellEnd"/>
       <w:r>
         <w:rPr>
           <w:rFonts w:cs="Arial"/>
@@ -11260,7 +11729,7 @@
                     </pic:cNvPicPr>
                   </pic:nvPicPr>
                   <pic:blipFill>
-                    <a:blip r:embed="rId39" cstate="print">
+                    <a:blip r:embed="rId41" cstate="print">
                       <a:extLst>
                         <a:ext uri="{28A0092B-C50C-407E-A947-70E740481C1C}">
                           <a14:useLocalDpi xmlns:a14="http://schemas.microsoft.com/office/drawing/2010/main" val="0"/>
@@ -11630,7 +12099,7 @@
                     </pic:cNvPicPr>
                   </pic:nvPicPr>
                   <pic:blipFill>
-                    <a:blip r:embed="rId40" cstate="print">
+                    <a:blip r:embed="rId42" cstate="print">
                       <a:extLst>
                         <a:ext uri="{28A0092B-C50C-407E-A947-70E740481C1C}">
                           <a14:useLocalDpi xmlns:a14="http://schemas.microsoft.com/office/drawing/2010/main" val="0"/>
@@ -11869,7 +12338,7 @@
                     </pic:cNvPicPr>
                   </pic:nvPicPr>
                   <pic:blipFill>
-                    <a:blip r:embed="rId41" cstate="print">
+                    <a:blip r:embed="rId43" cstate="print">
                       <a:extLst>
                         <a:ext uri="{28A0092B-C50C-407E-A947-70E740481C1C}">
                           <a14:useLocalDpi xmlns:a14="http://schemas.microsoft.com/office/drawing/2010/main" val="0"/>
@@ -12199,7 +12668,7 @@
                     </pic:cNvPicPr>
                   </pic:nvPicPr>
                   <pic:blipFill>
-                    <a:blip r:embed="rId42" cstate="print">
+                    <a:blip r:embed="rId44" cstate="print">
                       <a:extLst>
                         <a:ext uri="{28A0092B-C50C-407E-A947-70E740481C1C}">
                           <a14:useLocalDpi xmlns:a14="http://schemas.microsoft.com/office/drawing/2010/main" val="0"/>
@@ -12286,7 +12755,7 @@
                     </pic:cNvPicPr>
                   </pic:nvPicPr>
                   <pic:blipFill>
-                    <a:blip r:embed="rId43" cstate="print">
+                    <a:blip r:embed="rId45" cstate="print">
                       <a:extLst>
                         <a:ext uri="{28A0092B-C50C-407E-A947-70E740481C1C}">
                           <a14:useLocalDpi xmlns:a14="http://schemas.microsoft.com/office/drawing/2010/main" val="0"/>
@@ -12483,8 +12952,6 @@
         </w:rPr>
         <w:br w:type="page"/>
       </w:r>
-      <w:bookmarkStart w:id="22" w:name="_GoBack"/>
-      <w:bookmarkEnd w:id="22"/>
     </w:p>
     <w:p>
       <w:pPr>
@@ -12676,7 +13143,7 @@
                     </pic:cNvPicPr>
                   </pic:nvPicPr>
                   <pic:blipFill>
-                    <a:blip r:embed="rId44" cstate="print">
+                    <a:blip r:embed="rId46" cstate="print">
                       <a:extLst>
                         <a:ext uri="{28A0092B-C50C-407E-A947-70E740481C1C}">
                           <a14:useLocalDpi xmlns:a14="http://schemas.microsoft.com/office/drawing/2010/main" val="0"/>
@@ -12858,7 +13325,7 @@
                     </pic:cNvPicPr>
                   </pic:nvPicPr>
                   <pic:blipFill>
-                    <a:blip r:embed="rId45" cstate="print">
+                    <a:blip r:embed="rId47" cstate="print">
                       <a:extLst>
                         <a:ext uri="{28A0092B-C50C-407E-A947-70E740481C1C}">
                           <a14:useLocalDpi xmlns:a14="http://schemas.microsoft.com/office/drawing/2010/main" val="0"/>
@@ -12977,9 +13444,9 @@
       </w:r>
     </w:p>
     <w:sectPr>
-      <w:headerReference w:type="even" r:id="rId46"/>
-      <w:headerReference w:type="default" r:id="rId47"/>
-      <w:footerReference w:type="default" r:id="rId48"/>
+      <w:headerReference w:type="even" r:id="rId48"/>
+      <w:headerReference w:type="default" r:id="rId49"/>
+      <w:footerReference w:type="default" r:id="rId50"/>
       <w:pgSz w:w="12240" w:h="15840" w:code="1"/>
       <w:pgMar w:top="1440" w:right="720" w:bottom="1728" w:left="2160" w:header="720" w:footer="720" w:gutter="0"/>
       <w:pgNumType w:start="1"/>
@@ -12991,7 +13458,7 @@
 </file>
 
 <file path=word/endnotes.xml><?xml version="1.0" encoding="utf-8"?>
-<w:endnotes xmlns:wpc="http://schemas.microsoft.com/office/word/2010/wordprocessingCanvas" xmlns:mc="http://schemas.openxmlformats.org/markup-compatibility/2006" xmlns:o="urn:schemas-microsoft-com:office:office" xmlns:r="http://schemas.openxmlformats.org/officeDocument/2006/relationships" xmlns:m="http://schemas.openxmlformats.org/officeDocument/2006/math" xmlns:v="urn:schemas-microsoft-com:vml" xmlns:wp14="http://schemas.microsoft.com/office/word/2010/wordprocessingDrawing" xmlns:wp="http://schemas.openxmlformats.org/drawingml/2006/wordprocessingDrawing" xmlns:w10="urn:schemas-microsoft-com:office:word" xmlns:w="http://schemas.openxmlformats.org/wordprocessingml/2006/main" xmlns:w14="http://schemas.microsoft.com/office/word/2010/wordml" xmlns:w15="http://schemas.microsoft.com/office/word/2012/wordml" xmlns:wpg="http://schemas.microsoft.com/office/word/2010/wordprocessingGroup" xmlns:wpi="http://schemas.microsoft.com/office/word/2010/wordprocessingInk" xmlns:wne="http://schemas.microsoft.com/office/word/2006/wordml" xmlns:wps="http://schemas.microsoft.com/office/word/2010/wordprocessingShape" mc:Ignorable="w14 w15 wp14">
+<w:endnotes xmlns:wpc="http://schemas.microsoft.com/office/word/2010/wordprocessingCanvas" xmlns:cx="http://schemas.microsoft.com/office/drawing/2014/chartex" xmlns:cx1="http://schemas.microsoft.com/office/drawing/2015/9/8/chartex" xmlns:cx2="http://schemas.microsoft.com/office/drawing/2015/10/21/chartex" xmlns:cx3="http://schemas.microsoft.com/office/drawing/2016/5/9/chartex" xmlns:cx4="http://schemas.microsoft.com/office/drawing/2016/5/10/chartex" xmlns:cx5="http://schemas.microsoft.com/office/drawing/2016/5/11/chartex" xmlns:cx6="http://schemas.microsoft.com/office/drawing/2016/5/12/chartex" xmlns:cx7="http://schemas.microsoft.com/office/drawing/2016/5/13/chartex" xmlns:cx8="http://schemas.microsoft.com/office/drawing/2016/5/14/chartex" xmlns:mc="http://schemas.openxmlformats.org/markup-compatibility/2006" xmlns:aink="http://schemas.microsoft.com/office/drawing/2016/ink" xmlns:am3d="http://schemas.microsoft.com/office/drawing/2017/model3d" xmlns:o="urn:schemas-microsoft-com:office:office" xmlns:r="http://schemas.openxmlformats.org/officeDocument/2006/relationships" xmlns:m="http://schemas.openxmlformats.org/officeDocument/2006/math" xmlns:v="urn:schemas-microsoft-com:vml" xmlns:wp14="http://schemas.microsoft.com/office/word/2010/wordprocessingDrawing" xmlns:wp="http://schemas.openxmlformats.org/drawingml/2006/wordprocessingDrawing" xmlns:w10="urn:schemas-microsoft-com:office:word" xmlns:w="http://schemas.openxmlformats.org/wordprocessingml/2006/main" xmlns:w14="http://schemas.microsoft.com/office/word/2010/wordml" xmlns:w15="http://schemas.microsoft.com/office/word/2012/wordml" xmlns:w16cid="http://schemas.microsoft.com/office/word/2016/wordml/cid" xmlns:w16se="http://schemas.microsoft.com/office/word/2015/wordml/symex" xmlns:wpg="http://schemas.microsoft.com/office/word/2010/wordprocessingGroup" xmlns:wpi="http://schemas.microsoft.com/office/word/2010/wordprocessingInk" xmlns:wne="http://schemas.microsoft.com/office/word/2006/wordml" xmlns:wps="http://schemas.microsoft.com/office/word/2010/wordprocessingShape" mc:Ignorable="w14 w15 w16se w16cid wp14">
   <w:endnote w:type="separator" w:id="-1">
     <w:p>
       <w:r>
@@ -13012,7 +13479,7 @@
 </file>
 
 <file path=word/footer1.xml><?xml version="1.0" encoding="utf-8"?>
-<w:ftr xmlns:wpc="http://schemas.microsoft.com/office/word/2010/wordprocessingCanvas" xmlns:mc="http://schemas.openxmlformats.org/markup-compatibility/2006" xmlns:o="urn:schemas-microsoft-com:office:office" xmlns:r="http://schemas.openxmlformats.org/officeDocument/2006/relationships" xmlns:m="http://schemas.openxmlformats.org/officeDocument/2006/math" xmlns:v="urn:schemas-microsoft-com:vml" xmlns:wp14="http://schemas.microsoft.com/office/word/2010/wordprocessingDrawing" xmlns:wp="http://schemas.openxmlformats.org/drawingml/2006/wordprocessingDrawing" xmlns:w10="urn:schemas-microsoft-com:office:word" xmlns:w="http://schemas.openxmlformats.org/wordprocessingml/2006/main" xmlns:w14="http://schemas.microsoft.com/office/word/2010/wordml" xmlns:w15="http://schemas.microsoft.com/office/word/2012/wordml" xmlns:wpg="http://schemas.microsoft.com/office/word/2010/wordprocessingGroup" xmlns:wpi="http://schemas.microsoft.com/office/word/2010/wordprocessingInk" xmlns:wne="http://schemas.microsoft.com/office/word/2006/wordml" xmlns:wps="http://schemas.microsoft.com/office/word/2010/wordprocessingShape" mc:Ignorable="w14 w15 wp14">
+<w:ftr xmlns:wpc="http://schemas.microsoft.com/office/word/2010/wordprocessingCanvas" xmlns:cx="http://schemas.microsoft.com/office/drawing/2014/chartex" xmlns:cx1="http://schemas.microsoft.com/office/drawing/2015/9/8/chartex" xmlns:cx2="http://schemas.microsoft.com/office/drawing/2015/10/21/chartex" xmlns:cx3="http://schemas.microsoft.com/office/drawing/2016/5/9/chartex" xmlns:cx4="http://schemas.microsoft.com/office/drawing/2016/5/10/chartex" xmlns:cx5="http://schemas.microsoft.com/office/drawing/2016/5/11/chartex" xmlns:cx6="http://schemas.microsoft.com/office/drawing/2016/5/12/chartex" xmlns:cx7="http://schemas.microsoft.com/office/drawing/2016/5/13/chartex" xmlns:cx8="http://schemas.microsoft.com/office/drawing/2016/5/14/chartex" xmlns:mc="http://schemas.openxmlformats.org/markup-compatibility/2006" xmlns:aink="http://schemas.microsoft.com/office/drawing/2016/ink" xmlns:am3d="http://schemas.microsoft.com/office/drawing/2017/model3d" xmlns:o="urn:schemas-microsoft-com:office:office" xmlns:r="http://schemas.openxmlformats.org/officeDocument/2006/relationships" xmlns:m="http://schemas.openxmlformats.org/officeDocument/2006/math" xmlns:v="urn:schemas-microsoft-com:vml" xmlns:wp14="http://schemas.microsoft.com/office/word/2010/wordprocessingDrawing" xmlns:wp="http://schemas.openxmlformats.org/drawingml/2006/wordprocessingDrawing" xmlns:w10="urn:schemas-microsoft-com:office:word" xmlns:w="http://schemas.openxmlformats.org/wordprocessingml/2006/main" xmlns:w14="http://schemas.microsoft.com/office/word/2010/wordml" xmlns:w15="http://schemas.microsoft.com/office/word/2012/wordml" xmlns:w16cid="http://schemas.microsoft.com/office/word/2016/wordml/cid" xmlns:w16se="http://schemas.microsoft.com/office/word/2015/wordml/symex" xmlns:wpg="http://schemas.microsoft.com/office/word/2010/wordprocessingGroup" xmlns:wpi="http://schemas.microsoft.com/office/word/2010/wordprocessingInk" xmlns:wne="http://schemas.microsoft.com/office/word/2006/wordml" xmlns:wps="http://schemas.microsoft.com/office/word/2010/wordprocessingShape" mc:Ignorable="w14 w15 w16se w16cid wp14">
   <w:p>
     <w:pPr>
       <w:pStyle w:val="Footer"/>
@@ -13180,7 +13647,7 @@
               <v:stroke joinstyle="miter"/>
               <v:path gradientshapeok="t" o:connecttype="rect"/>
             </v:shapetype>
-            <v:shape id="Text Box 96" o:spid="_x0000_s1028" type="#_x0000_t202" style="position:absolute;left:0;text-align:left;margin-left:440.25pt;margin-top:-14.95pt;width:29.25pt;height:24.35pt;z-index:251654656;visibility:visible;mso-wrap-style:none;mso-width-percent:0;mso-height-percent:0;mso-wrap-distance-left:9pt;mso-wrap-distance-top:0;mso-wrap-distance-right:9pt;mso-wrap-distance-bottom:0;mso-position-horizontal:absolute;mso-position-horizontal-relative:text;mso-position-vertical:absolute;mso-position-vertical-relative:text;mso-width-percent:0;mso-height-percent:0;mso-width-relative:page;mso-height-relative:page;v-text-anchor:top" o:gfxdata="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" filled="f" stroked="f">
+            <v:shape id="Text Box 96" o:spid="_x0000_s1028" type="#_x0000_t202" style="position:absolute;left:0;text-align:left;margin-left:440.25pt;margin-top:-14.95pt;width:29.25pt;height:24.35pt;z-index:251654656;visibility:visible;mso-wrap-style:none;mso-width-percent:0;mso-height-percent:0;mso-wrap-distance-left:9pt;mso-wrap-distance-top:0;mso-wrap-distance-right:9pt;mso-wrap-distance-bottom:0;mso-position-horizontal:absolute;mso-position-horizontal-relative:text;mso-position-vertical:absolute;mso-position-vertical-relative:text;mso-width-percent:0;mso-height-percent:0;mso-width-relative:page;mso-height-relative:page;v-text-anchor:top" o:gfxdata="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" filled="f" stroked="f">
               <v:textbox>
                 <w:txbxContent>
                   <w:p>
@@ -13387,7 +13854,7 @@
         </mc:Choice>
         <mc:Fallback>
           <w:pict>
-            <v:shape w14:anchorId="09695DA8" id="Text Box 118" o:spid="_x0000_s1029" type="#_x0000_t202" style="position:absolute;left:0;text-align:left;margin-left:-54.6pt;margin-top:-42.4pt;width:89.05pt;height:55.5pt;z-index:251656704;visibility:visible;mso-wrap-style:none;mso-width-percent:0;mso-height-percent:0;mso-wrap-distance-left:9pt;mso-wrap-distance-top:0;mso-wrap-distance-right:9pt;mso-wrap-distance-bottom:0;mso-position-horizontal:absolute;mso-position-horizontal-relative:text;mso-position-vertical:absolute;mso-position-vertical-relative:text;mso-width-percent:0;mso-height-percent:0;mso-width-relative:page;mso-height-relative:page;v-text-anchor:top" o:gfxdata="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" filled="f" stroked="f">
+            <v:shape w14:anchorId="09695DA8" id="Text Box 118" o:spid="_x0000_s1029" type="#_x0000_t202" style="position:absolute;left:0;text-align:left;margin-left:-54.6pt;margin-top:-42.4pt;width:89.05pt;height:55.5pt;z-index:251656704;visibility:visible;mso-wrap-style:none;mso-width-percent:0;mso-height-percent:0;mso-wrap-distance-left:9pt;mso-wrap-distance-top:0;mso-wrap-distance-right:9pt;mso-wrap-distance-bottom:0;mso-position-horizontal:absolute;mso-position-horizontal-relative:text;mso-position-vertical:absolute;mso-position-vertical-relative:text;mso-width-percent:0;mso-height-percent:0;mso-width-relative:page;mso-height-relative:page;v-text-anchor:top" o:gfxdata="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" filled="f" stroked="f">
               <v:textbox style="mso-fit-shape-to-text:t">
                 <w:txbxContent>
                   <w:p>
@@ -13470,7 +13937,7 @@
 </file>
 
 <file path=word/footer2.xml><?xml version="1.0" encoding="utf-8"?>
-<w:ftr xmlns:wpc="http://schemas.microsoft.com/office/word/2010/wordprocessingCanvas" xmlns:mc="http://schemas.openxmlformats.org/markup-compatibility/2006" xmlns:o="urn:schemas-microsoft-com:office:office" xmlns:r="http://schemas.openxmlformats.org/officeDocument/2006/relationships" xmlns:m="http://schemas.openxmlformats.org/officeDocument/2006/math" xmlns:v="urn:schemas-microsoft-com:vml" xmlns:wp14="http://schemas.microsoft.com/office/word/2010/wordprocessingDrawing" xmlns:wp="http://schemas.openxmlformats.org/drawingml/2006/wordprocessingDrawing" xmlns:w10="urn:schemas-microsoft-com:office:word" xmlns:w="http://schemas.openxmlformats.org/wordprocessingml/2006/main" xmlns:w14="http://schemas.microsoft.com/office/word/2010/wordml" xmlns:w15="http://schemas.microsoft.com/office/word/2012/wordml" xmlns:wpg="http://schemas.microsoft.com/office/word/2010/wordprocessingGroup" xmlns:wpi="http://schemas.microsoft.com/office/word/2010/wordprocessingInk" xmlns:wne="http://schemas.microsoft.com/office/word/2006/wordml" xmlns:wps="http://schemas.microsoft.com/office/word/2010/wordprocessingShape" mc:Ignorable="w14 w15 wp14">
+<w:ftr xmlns:wpc="http://schemas.microsoft.com/office/word/2010/wordprocessingCanvas" xmlns:cx="http://schemas.microsoft.com/office/drawing/2014/chartex" xmlns:cx1="http://schemas.microsoft.com/office/drawing/2015/9/8/chartex" xmlns:cx2="http://schemas.microsoft.com/office/drawing/2015/10/21/chartex" xmlns:cx3="http://schemas.microsoft.com/office/drawing/2016/5/9/chartex" xmlns:cx4="http://schemas.microsoft.com/office/drawing/2016/5/10/chartex" xmlns:cx5="http://schemas.microsoft.com/office/drawing/2016/5/11/chartex" xmlns:cx6="http://schemas.microsoft.com/office/drawing/2016/5/12/chartex" xmlns:cx7="http://schemas.microsoft.com/office/drawing/2016/5/13/chartex" xmlns:cx8="http://schemas.microsoft.com/office/drawing/2016/5/14/chartex" xmlns:mc="http://schemas.openxmlformats.org/markup-compatibility/2006" xmlns:aink="http://schemas.microsoft.com/office/drawing/2016/ink" xmlns:am3d="http://schemas.microsoft.com/office/drawing/2017/model3d" xmlns:o="urn:schemas-microsoft-com:office:office" xmlns:r="http://schemas.openxmlformats.org/officeDocument/2006/relationships" xmlns:m="http://schemas.openxmlformats.org/officeDocument/2006/math" xmlns:v="urn:schemas-microsoft-com:vml" xmlns:wp14="http://schemas.microsoft.com/office/word/2010/wordprocessingDrawing" xmlns:wp="http://schemas.openxmlformats.org/drawingml/2006/wordprocessingDrawing" xmlns:w10="urn:schemas-microsoft-com:office:word" xmlns:w="http://schemas.openxmlformats.org/wordprocessingml/2006/main" xmlns:w14="http://schemas.microsoft.com/office/word/2010/wordml" xmlns:w15="http://schemas.microsoft.com/office/word/2012/wordml" xmlns:w16cid="http://schemas.microsoft.com/office/word/2016/wordml/cid" xmlns:w16se="http://schemas.microsoft.com/office/word/2015/wordml/symex" xmlns:wpg="http://schemas.microsoft.com/office/word/2010/wordprocessingGroup" xmlns:wpi="http://schemas.microsoft.com/office/word/2010/wordprocessingInk" xmlns:wne="http://schemas.microsoft.com/office/word/2006/wordml" xmlns:wps="http://schemas.microsoft.com/office/word/2010/wordprocessingShape" mc:Ignorable="w14 w15 w16se w16cid wp14">
   <w:p>
     <w:pPr>
       <w:pStyle w:val="DefaultText"/>
@@ -13528,7 +13995,7 @@
 </file>
 
 <file path=word/footer3.xml><?xml version="1.0" encoding="utf-8"?>
-<w:ftr xmlns:wpc="http://schemas.microsoft.com/office/word/2010/wordprocessingCanvas" xmlns:mc="http://schemas.openxmlformats.org/markup-compatibility/2006" xmlns:o="urn:schemas-microsoft-com:office:office" xmlns:r="http://schemas.openxmlformats.org/officeDocument/2006/relationships" xmlns:m="http://schemas.openxmlformats.org/officeDocument/2006/math" xmlns:v="urn:schemas-microsoft-com:vml" xmlns:wp14="http://schemas.microsoft.com/office/word/2010/wordprocessingDrawing" xmlns:wp="http://schemas.openxmlformats.org/drawingml/2006/wordprocessingDrawing" xmlns:w10="urn:schemas-microsoft-com:office:word" xmlns:w="http://schemas.openxmlformats.org/wordprocessingml/2006/main" xmlns:w14="http://schemas.microsoft.com/office/word/2010/wordml" xmlns:w15="http://schemas.microsoft.com/office/word/2012/wordml" xmlns:wpg="http://schemas.microsoft.com/office/word/2010/wordprocessingGroup" xmlns:wpi="http://schemas.microsoft.com/office/word/2010/wordprocessingInk" xmlns:wne="http://schemas.microsoft.com/office/word/2006/wordml" xmlns:wps="http://schemas.microsoft.com/office/word/2010/wordprocessingShape" mc:Ignorable="w14 w15 wp14">
+<w:ftr xmlns:wpc="http://schemas.microsoft.com/office/word/2010/wordprocessingCanvas" xmlns:cx="http://schemas.microsoft.com/office/drawing/2014/chartex" xmlns:cx1="http://schemas.microsoft.com/office/drawing/2015/9/8/chartex" xmlns:cx2="http://schemas.microsoft.com/office/drawing/2015/10/21/chartex" xmlns:cx3="http://schemas.microsoft.com/office/drawing/2016/5/9/chartex" xmlns:cx4="http://schemas.microsoft.com/office/drawing/2016/5/10/chartex" xmlns:cx5="http://schemas.microsoft.com/office/drawing/2016/5/11/chartex" xmlns:cx6="http://schemas.microsoft.com/office/drawing/2016/5/12/chartex" xmlns:cx7="http://schemas.microsoft.com/office/drawing/2016/5/13/chartex" xmlns:cx8="http://schemas.microsoft.com/office/drawing/2016/5/14/chartex" xmlns:mc="http://schemas.openxmlformats.org/markup-compatibility/2006" xmlns:aink="http://schemas.microsoft.com/office/drawing/2016/ink" xmlns:am3d="http://schemas.microsoft.com/office/drawing/2017/model3d" xmlns:o="urn:schemas-microsoft-com:office:office" xmlns:r="http://schemas.openxmlformats.org/officeDocument/2006/relationships" xmlns:m="http://schemas.openxmlformats.org/officeDocument/2006/math" xmlns:v="urn:schemas-microsoft-com:vml" xmlns:wp14="http://schemas.microsoft.com/office/word/2010/wordprocessingDrawing" xmlns:wp="http://schemas.openxmlformats.org/drawingml/2006/wordprocessingDrawing" xmlns:w10="urn:schemas-microsoft-com:office:word" xmlns:w="http://schemas.openxmlformats.org/wordprocessingml/2006/main" xmlns:w14="http://schemas.microsoft.com/office/word/2010/wordml" xmlns:w15="http://schemas.microsoft.com/office/word/2012/wordml" xmlns:w16cid="http://schemas.microsoft.com/office/word/2016/wordml/cid" xmlns:w16se="http://schemas.microsoft.com/office/word/2015/wordml/symex" xmlns:wpg="http://schemas.microsoft.com/office/word/2010/wordprocessingGroup" xmlns:wpi="http://schemas.microsoft.com/office/word/2010/wordprocessingInk" xmlns:wne="http://schemas.microsoft.com/office/word/2006/wordml" xmlns:wps="http://schemas.microsoft.com/office/word/2010/wordprocessingShape" mc:Ignorable="w14 w15 w16se w16cid wp14">
   <w:p>
     <w:pPr>
       <w:pStyle w:val="Footer"/>
@@ -13610,7 +14077,7 @@
 </file>
 
 <file path=word/footnotes.xml><?xml version="1.0" encoding="utf-8"?>
-<w:footnotes xmlns:wpc="http://schemas.microsoft.com/office/word/2010/wordprocessingCanvas" xmlns:mc="http://schemas.openxmlformats.org/markup-compatibility/2006" xmlns:o="urn:schemas-microsoft-com:office:office" xmlns:r="http://schemas.openxmlformats.org/officeDocument/2006/relationships" xmlns:m="http://schemas.openxmlformats.org/officeDocument/2006/math" xmlns:v="urn:schemas-microsoft-com:vml" xmlns:wp14="http://schemas.microsoft.com/office/word/2010/wordprocessingDrawing" xmlns:wp="http://schemas.openxmlformats.org/drawingml/2006/wordprocessingDrawing" xmlns:w10="urn:schemas-microsoft-com:office:word" xmlns:w="http://schemas.openxmlformats.org/wordprocessingml/2006/main" xmlns:w14="http://schemas.microsoft.com/office/word/2010/wordml" xmlns:w15="http://schemas.microsoft.com/office/word/2012/wordml" xmlns:wpg="http://schemas.microsoft.com/office/word/2010/wordprocessingGroup" xmlns:wpi="http://schemas.microsoft.com/office/word/2010/wordprocessingInk" xmlns:wne="http://schemas.microsoft.com/office/word/2006/wordml" xmlns:wps="http://schemas.microsoft.com/office/word/2010/wordprocessingShape" mc:Ignorable="w14 w15 wp14">
+<w:footnotes xmlns:wpc="http://schemas.microsoft.com/office/word/2010/wordprocessingCanvas" xmlns:cx="http://schemas.microsoft.com/office/drawing/2014/chartex" xmlns:cx1="http://schemas.microsoft.com/office/drawing/2015/9/8/chartex" xmlns:cx2="http://schemas.microsoft.com/office/drawing/2015/10/21/chartex" xmlns:cx3="http://schemas.microsoft.com/office/drawing/2016/5/9/chartex" xmlns:cx4="http://schemas.microsoft.com/office/drawing/2016/5/10/chartex" xmlns:cx5="http://schemas.microsoft.com/office/drawing/2016/5/11/chartex" xmlns:cx6="http://schemas.microsoft.com/office/drawing/2016/5/12/chartex" xmlns:cx7="http://schemas.microsoft.com/office/drawing/2016/5/13/chartex" xmlns:cx8="http://schemas.microsoft.com/office/drawing/2016/5/14/chartex" xmlns:mc="http://schemas.openxmlformats.org/markup-compatibility/2006" xmlns:aink="http://schemas.microsoft.com/office/drawing/2016/ink" xmlns:am3d="http://schemas.microsoft.com/office/drawing/2017/model3d" xmlns:o="urn:schemas-microsoft-com:office:office" xmlns:r="http://schemas.openxmlformats.org/officeDocument/2006/relationships" xmlns:m="http://schemas.openxmlformats.org/officeDocument/2006/math" xmlns:v="urn:schemas-microsoft-com:vml" xmlns:wp14="http://schemas.microsoft.com/office/word/2010/wordprocessingDrawing" xmlns:wp="http://schemas.openxmlformats.org/drawingml/2006/wordprocessingDrawing" xmlns:w10="urn:schemas-microsoft-com:office:word" xmlns:w="http://schemas.openxmlformats.org/wordprocessingml/2006/main" xmlns:w14="http://schemas.microsoft.com/office/word/2010/wordml" xmlns:w15="http://schemas.microsoft.com/office/word/2012/wordml" xmlns:w16cid="http://schemas.microsoft.com/office/word/2016/wordml/cid" xmlns:w16se="http://schemas.microsoft.com/office/word/2015/wordml/symex" xmlns:wpg="http://schemas.microsoft.com/office/word/2010/wordprocessingGroup" xmlns:wpi="http://schemas.microsoft.com/office/word/2010/wordprocessingInk" xmlns:wne="http://schemas.microsoft.com/office/word/2006/wordml" xmlns:wps="http://schemas.microsoft.com/office/word/2010/wordprocessingShape" mc:Ignorable="w14 w15 w16se w16cid wp14">
   <w:footnote w:type="separator" w:id="-1">
     <w:p>
       <w:r>
@@ -13631,7 +14098,7 @@
 </file>
 
 <file path=word/header1.xml><?xml version="1.0" encoding="utf-8"?>
-<w:hdr xmlns:wpc="http://schemas.microsoft.com/office/word/2010/wordprocessingCanvas" xmlns:mc="http://schemas.openxmlformats.org/markup-compatibility/2006" xmlns:o="urn:schemas-microsoft-com:office:office" xmlns:r="http://schemas.openxmlformats.org/officeDocument/2006/relationships" xmlns:m="http://schemas.openxmlformats.org/officeDocument/2006/math" xmlns:v="urn:schemas-microsoft-com:vml" xmlns:wp14="http://schemas.microsoft.com/office/word/2010/wordprocessingDrawing" xmlns:wp="http://schemas.openxmlformats.org/drawingml/2006/wordprocessingDrawing" xmlns:w10="urn:schemas-microsoft-com:office:word" xmlns:w="http://schemas.openxmlformats.org/wordprocessingml/2006/main" xmlns:w14="http://schemas.microsoft.com/office/word/2010/wordml" xmlns:w15="http://schemas.microsoft.com/office/word/2012/wordml" xmlns:wpg="http://schemas.microsoft.com/office/word/2010/wordprocessingGroup" xmlns:wpi="http://schemas.microsoft.com/office/word/2010/wordprocessingInk" xmlns:wne="http://schemas.microsoft.com/office/word/2006/wordml" xmlns:wps="http://schemas.microsoft.com/office/word/2010/wordprocessingShape" mc:Ignorable="w14 w15 wp14">
+<w:hdr xmlns:wpc="http://schemas.microsoft.com/office/word/2010/wordprocessingCanvas" xmlns:cx="http://schemas.microsoft.com/office/drawing/2014/chartex" xmlns:cx1="http://schemas.microsoft.com/office/drawing/2015/9/8/chartex" xmlns:cx2="http://schemas.microsoft.com/office/drawing/2015/10/21/chartex" xmlns:cx3="http://schemas.microsoft.com/office/drawing/2016/5/9/chartex" xmlns:cx4="http://schemas.microsoft.com/office/drawing/2016/5/10/chartex" xmlns:cx5="http://schemas.microsoft.com/office/drawing/2016/5/11/chartex" xmlns:cx6="http://schemas.microsoft.com/office/drawing/2016/5/12/chartex" xmlns:cx7="http://schemas.microsoft.com/office/drawing/2016/5/13/chartex" xmlns:cx8="http://schemas.microsoft.com/office/drawing/2016/5/14/chartex" xmlns:mc="http://schemas.openxmlformats.org/markup-compatibility/2006" xmlns:aink="http://schemas.microsoft.com/office/drawing/2016/ink" xmlns:am3d="http://schemas.microsoft.com/office/drawing/2017/model3d" xmlns:o="urn:schemas-microsoft-com:office:office" xmlns:r="http://schemas.openxmlformats.org/officeDocument/2006/relationships" xmlns:m="http://schemas.openxmlformats.org/officeDocument/2006/math" xmlns:v="urn:schemas-microsoft-com:vml" xmlns:wp14="http://schemas.microsoft.com/office/word/2010/wordprocessingDrawing" xmlns:wp="http://schemas.openxmlformats.org/drawingml/2006/wordprocessingDrawing" xmlns:w10="urn:schemas-microsoft-com:office:word" xmlns:w="http://schemas.openxmlformats.org/wordprocessingml/2006/main" xmlns:w14="http://schemas.microsoft.com/office/word/2010/wordml" xmlns:w15="http://schemas.microsoft.com/office/word/2012/wordml" xmlns:w16cid="http://schemas.microsoft.com/office/word/2016/wordml/cid" xmlns:w16se="http://schemas.microsoft.com/office/word/2015/wordml/symex" xmlns:wpg="http://schemas.microsoft.com/office/word/2010/wordprocessingGroup" xmlns:wpi="http://schemas.microsoft.com/office/word/2010/wordprocessingInk" xmlns:wne="http://schemas.microsoft.com/office/word/2006/wordml" xmlns:wps="http://schemas.microsoft.com/office/word/2010/wordprocessingShape" mc:Ignorable="w14 w15 w16se w16cid wp14">
   <w:p>
     <w:pPr>
       <w:pStyle w:val="Header"/>
@@ -13821,8 +14288,18 @@
                               <w:bCs/>
                               <w:color w:val="FFFFFF"/>
                             </w:rPr>
-                            <w:t>IBM Blue Business Platform Getting Started Guide For Isvs</w:t>
+                            <w:t xml:space="preserve">IBM Blue Business Platform Getting Started Guide For </w:t>
                           </w:r>
+                          <w:proofErr w:type="spellStart"/>
+                          <w:r>
+                            <w:rPr>
+                              <w:b/>
+                              <w:bCs/>
+                              <w:color w:val="FFFFFF"/>
+                            </w:rPr>
+                            <w:t>Isvs</w:t>
+                          </w:r>
+                          <w:proofErr w:type="spellEnd"/>
                           <w:r>
                             <w:rPr>
                               <w:b/>
@@ -13856,7 +14333,7 @@
               <v:stroke joinstyle="miter"/>
               <v:path gradientshapeok="t" o:connecttype="rect"/>
             </v:shapetype>
-            <v:shape id="Text Box 101" o:spid="_x0000_s1026" type="#_x0000_t202" style="position:absolute;left:0;text-align:left;margin-left:296.25pt;margin-top:-19.5pt;width:204pt;height:32.25pt;z-index:251655680;visibility:visible;mso-wrap-style:square;mso-width-percent:0;mso-height-percent:0;mso-wrap-distance-left:9pt;mso-wrap-distance-top:0;mso-wrap-distance-right:9pt;mso-wrap-distance-bottom:0;mso-position-horizontal:absolute;mso-position-horizontal-relative:text;mso-position-vertical:absolute;mso-position-vertical-relative:text;mso-width-percent:0;mso-height-percent:0;mso-width-relative:page;mso-height-relative:page;v-text-anchor:top" o:gfxdata="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" filled="f" stroked="f">
+            <v:shape id="Text Box 101" o:spid="_x0000_s1026" type="#_x0000_t202" style="position:absolute;left:0;text-align:left;margin-left:296.25pt;margin-top:-19.5pt;width:204pt;height:32.25pt;z-index:251655680;visibility:visible;mso-wrap-style:square;mso-width-percent:0;mso-height-percent:0;mso-wrap-distance-left:9pt;mso-wrap-distance-top:0;mso-wrap-distance-right:9pt;mso-wrap-distance-bottom:0;mso-position-horizontal:absolute;mso-position-horizontal-relative:text;mso-position-vertical:absolute;mso-position-vertical-relative:text;mso-width-percent:0;mso-height-percent:0;mso-width-relative:page;mso-height-relative:page;v-text-anchor:top" o:gfxdata="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" filled="f" stroked="f">
               <v:textbox>
                 <w:txbxContent>
                   <w:p>
@@ -13897,8 +14374,18 @@
                         <w:bCs/>
                         <w:color w:val="FFFFFF"/>
                       </w:rPr>
-                      <w:t>IBM Blue Business Platform Getting Started Guide For Isvs</w:t>
+                      <w:t xml:space="preserve">IBM Blue Business Platform Getting Started Guide For </w:t>
                     </w:r>
+                    <w:proofErr w:type="spellStart"/>
+                    <w:r>
+                      <w:rPr>
+                        <w:b/>
+                        <w:bCs/>
+                        <w:color w:val="FFFFFF"/>
+                      </w:rPr>
+                      <w:t>Isvs</w:t>
+                    </w:r>
+                    <w:proofErr w:type="spellEnd"/>
                     <w:r>
                       <w:rPr>
                         <w:b/>
@@ -14000,7 +14487,7 @@
 </file>
 
 <file path=word/header2.xml><?xml version="1.0" encoding="utf-8"?>
-<w:hdr xmlns:wpc="http://schemas.microsoft.com/office/word/2010/wordprocessingCanvas" xmlns:mc="http://schemas.openxmlformats.org/markup-compatibility/2006" xmlns:o="urn:schemas-microsoft-com:office:office" xmlns:r="http://schemas.openxmlformats.org/officeDocument/2006/relationships" xmlns:m="http://schemas.openxmlformats.org/officeDocument/2006/math" xmlns:v="urn:schemas-microsoft-com:vml" xmlns:wp14="http://schemas.microsoft.com/office/word/2010/wordprocessingDrawing" xmlns:wp="http://schemas.openxmlformats.org/drawingml/2006/wordprocessingDrawing" xmlns:w10="urn:schemas-microsoft-com:office:word" xmlns:w="http://schemas.openxmlformats.org/wordprocessingml/2006/main" xmlns:w14="http://schemas.microsoft.com/office/word/2010/wordml" xmlns:w15="http://schemas.microsoft.com/office/word/2012/wordml" xmlns:wpg="http://schemas.microsoft.com/office/word/2010/wordprocessingGroup" xmlns:wpi="http://schemas.microsoft.com/office/word/2010/wordprocessingInk" xmlns:wne="http://schemas.microsoft.com/office/word/2006/wordml" xmlns:wps="http://schemas.microsoft.com/office/word/2010/wordprocessingShape" mc:Ignorable="w14 w15 wp14">
+<w:hdr xmlns:wpc="http://schemas.microsoft.com/office/word/2010/wordprocessingCanvas" xmlns:cx="http://schemas.microsoft.com/office/drawing/2014/chartex" xmlns:cx1="http://schemas.microsoft.com/office/drawing/2015/9/8/chartex" xmlns:cx2="http://schemas.microsoft.com/office/drawing/2015/10/21/chartex" xmlns:cx3="http://schemas.microsoft.com/office/drawing/2016/5/9/chartex" xmlns:cx4="http://schemas.microsoft.com/office/drawing/2016/5/10/chartex" xmlns:cx5="http://schemas.microsoft.com/office/drawing/2016/5/11/chartex" xmlns:cx6="http://schemas.microsoft.com/office/drawing/2016/5/12/chartex" xmlns:cx7="http://schemas.microsoft.com/office/drawing/2016/5/13/chartex" xmlns:cx8="http://schemas.microsoft.com/office/drawing/2016/5/14/chartex" xmlns:mc="http://schemas.openxmlformats.org/markup-compatibility/2006" xmlns:aink="http://schemas.microsoft.com/office/drawing/2016/ink" xmlns:am3d="http://schemas.microsoft.com/office/drawing/2017/model3d" xmlns:o="urn:schemas-microsoft-com:office:office" xmlns:r="http://schemas.openxmlformats.org/officeDocument/2006/relationships" xmlns:m="http://schemas.openxmlformats.org/officeDocument/2006/math" xmlns:v="urn:schemas-microsoft-com:vml" xmlns:wp14="http://schemas.microsoft.com/office/word/2010/wordprocessingDrawing" xmlns:wp="http://schemas.openxmlformats.org/drawingml/2006/wordprocessingDrawing" xmlns:w10="urn:schemas-microsoft-com:office:word" xmlns:w="http://schemas.openxmlformats.org/wordprocessingml/2006/main" xmlns:w14="http://schemas.microsoft.com/office/word/2010/wordml" xmlns:w15="http://schemas.microsoft.com/office/word/2012/wordml" xmlns:w16cid="http://schemas.microsoft.com/office/word/2016/wordml/cid" xmlns:w16se="http://schemas.microsoft.com/office/word/2015/wordml/symex" xmlns:wpg="http://schemas.microsoft.com/office/word/2010/wordprocessingGroup" xmlns:wpi="http://schemas.microsoft.com/office/word/2010/wordprocessingInk" xmlns:wne="http://schemas.microsoft.com/office/word/2006/wordml" xmlns:wps="http://schemas.microsoft.com/office/word/2010/wordprocessingShape" mc:Ignorable="w14 w15 w16se w16cid wp14">
   <w:p>
     <w:pPr>
       <w:pStyle w:val="Header"/>
@@ -14164,7 +14651,7 @@
               <v:stroke joinstyle="miter"/>
               <v:path gradientshapeok="t" o:connecttype="rect"/>
             </v:shapetype>
-            <v:shape id="Text Box 139" o:spid="_x0000_s1027" type="#_x0000_t202" style="position:absolute;left:0;text-align:left;margin-left:-93.5pt;margin-top:-31.6pt;width:86.65pt;height:55.5pt;z-index:251659776;visibility:visible;mso-wrap-style:none;mso-width-percent:0;mso-height-percent:0;mso-wrap-distance-left:9pt;mso-wrap-distance-top:0;mso-wrap-distance-right:9pt;mso-wrap-distance-bottom:0;mso-position-horizontal:absolute;mso-position-horizontal-relative:text;mso-position-vertical:absolute;mso-position-vertical-relative:text;mso-width-percent:0;mso-height-percent:0;mso-width-relative:page;mso-height-relative:page;v-text-anchor:top" o:gfxdata="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" filled="f" stroked="f">
+            <v:shape id="Text Box 139" o:spid="_x0000_s1027" type="#_x0000_t202" style="position:absolute;left:0;text-align:left;margin-left:-93.5pt;margin-top:-31.6pt;width:86.65pt;height:55.5pt;z-index:251659776;visibility:visible;mso-wrap-style:none;mso-width-percent:0;mso-height-percent:0;mso-wrap-distance-left:9pt;mso-wrap-distance-top:0;mso-wrap-distance-right:9pt;mso-wrap-distance-bottom:0;mso-position-horizontal:absolute;mso-position-horizontal-relative:text;mso-position-vertical:absolute;mso-position-vertical-relative:text;mso-width-percent:0;mso-height-percent:0;mso-width-relative:page;mso-height-relative:page;v-text-anchor:top" o:gfxdata="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" filled="f" stroked="f">
               <v:textbox style="mso-fit-shape-to-text:t">
                 <w:txbxContent>
                   <w:p>
@@ -14324,7 +14811,7 @@
 </file>
 
 <file path=word/header3.xml><?xml version="1.0" encoding="utf-8"?>
-<w:hdr xmlns:wpc="http://schemas.microsoft.com/office/word/2010/wordprocessingCanvas" xmlns:mc="http://schemas.openxmlformats.org/markup-compatibility/2006" xmlns:o="urn:schemas-microsoft-com:office:office" xmlns:r="http://schemas.openxmlformats.org/officeDocument/2006/relationships" xmlns:m="http://schemas.openxmlformats.org/officeDocument/2006/math" xmlns:v="urn:schemas-microsoft-com:vml" xmlns:wp14="http://schemas.microsoft.com/office/word/2010/wordprocessingDrawing" xmlns:wp="http://schemas.openxmlformats.org/drawingml/2006/wordprocessingDrawing" xmlns:w10="urn:schemas-microsoft-com:office:word" xmlns:w="http://schemas.openxmlformats.org/wordprocessingml/2006/main" xmlns:w14="http://schemas.microsoft.com/office/word/2010/wordml" xmlns:w15="http://schemas.microsoft.com/office/word/2012/wordml" xmlns:wpg="http://schemas.microsoft.com/office/word/2010/wordprocessingGroup" xmlns:wpi="http://schemas.microsoft.com/office/word/2010/wordprocessingInk" xmlns:wne="http://schemas.microsoft.com/office/word/2006/wordml" xmlns:wps="http://schemas.microsoft.com/office/word/2010/wordprocessingShape" mc:Ignorable="w14 w15 wp14">
+<w:hdr xmlns:wpc="http://schemas.microsoft.com/office/word/2010/wordprocessingCanvas" xmlns:cx="http://schemas.microsoft.com/office/drawing/2014/chartex" xmlns:cx1="http://schemas.microsoft.com/office/drawing/2015/9/8/chartex" xmlns:cx2="http://schemas.microsoft.com/office/drawing/2015/10/21/chartex" xmlns:cx3="http://schemas.microsoft.com/office/drawing/2016/5/9/chartex" xmlns:cx4="http://schemas.microsoft.com/office/drawing/2016/5/10/chartex" xmlns:cx5="http://schemas.microsoft.com/office/drawing/2016/5/11/chartex" xmlns:cx6="http://schemas.microsoft.com/office/drawing/2016/5/12/chartex" xmlns:cx7="http://schemas.microsoft.com/office/drawing/2016/5/13/chartex" xmlns:cx8="http://schemas.microsoft.com/office/drawing/2016/5/14/chartex" xmlns:mc="http://schemas.openxmlformats.org/markup-compatibility/2006" xmlns:aink="http://schemas.microsoft.com/office/drawing/2016/ink" xmlns:am3d="http://schemas.microsoft.com/office/drawing/2017/model3d" xmlns:o="urn:schemas-microsoft-com:office:office" xmlns:r="http://schemas.openxmlformats.org/officeDocument/2006/relationships" xmlns:m="http://schemas.openxmlformats.org/officeDocument/2006/math" xmlns:v="urn:schemas-microsoft-com:vml" xmlns:wp14="http://schemas.microsoft.com/office/word/2010/wordprocessingDrawing" xmlns:wp="http://schemas.openxmlformats.org/drawingml/2006/wordprocessingDrawing" xmlns:w10="urn:schemas-microsoft-com:office:word" xmlns:w="http://schemas.openxmlformats.org/wordprocessingml/2006/main" xmlns:w14="http://schemas.microsoft.com/office/word/2010/wordml" xmlns:w15="http://schemas.microsoft.com/office/word/2012/wordml" xmlns:w16cid="http://schemas.microsoft.com/office/word/2016/wordml/cid" xmlns:w16se="http://schemas.microsoft.com/office/word/2015/wordml/symex" xmlns:wpg="http://schemas.microsoft.com/office/word/2010/wordprocessingGroup" xmlns:wpi="http://schemas.microsoft.com/office/word/2010/wordprocessingInk" xmlns:wne="http://schemas.microsoft.com/office/word/2006/wordml" xmlns:wps="http://schemas.microsoft.com/office/word/2010/wordprocessingShape" mc:Ignorable="w14 w15 w16se w16cid wp14">
   <w:p>
     <w:pPr>
       <w:pStyle w:val="Header"/>
@@ -14490,7 +14977,7 @@
               <v:stroke joinstyle="miter"/>
               <v:path gradientshapeok="t" o:connecttype="rect"/>
             </v:shapetype>
-            <v:shape id="Text Box 141" o:spid="_x0000_s1030" type="#_x0000_t202" style="position:absolute;left:0;text-align:left;margin-left:-93.5pt;margin-top:-31.6pt;width:86.65pt;height:55.5pt;z-index:251660800;visibility:visible;mso-wrap-style:none;mso-width-percent:0;mso-height-percent:0;mso-wrap-distance-left:9pt;mso-wrap-distance-top:0;mso-wrap-distance-right:9pt;mso-wrap-distance-bottom:0;mso-position-horizontal:absolute;mso-position-horizontal-relative:text;mso-position-vertical:absolute;mso-position-vertical-relative:text;mso-width-percent:0;mso-height-percent:0;mso-width-relative:page;mso-height-relative:page;v-text-anchor:top" o:gfxdata="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" filled="f" stroked="f">
+            <v:shape id="Text Box 141" o:spid="_x0000_s1030" type="#_x0000_t202" style="position:absolute;left:0;text-align:left;margin-left:-93.5pt;margin-top:-31.6pt;width:86.65pt;height:55.5pt;z-index:251660800;visibility:visible;mso-wrap-style:none;mso-width-percent:0;mso-height-percent:0;mso-wrap-distance-left:9pt;mso-wrap-distance-top:0;mso-wrap-distance-right:9pt;mso-wrap-distance-bottom:0;mso-position-horizontal:absolute;mso-position-horizontal-relative:text;mso-position-vertical:absolute;mso-position-vertical-relative:text;mso-width-percent:0;mso-height-percent:0;mso-width-relative:page;mso-height-relative:page;v-text-anchor:top" o:gfxdata="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" filled="f" stroked="f">
               <v:textbox style="mso-fit-shape-to-text:t">
                 <w:txbxContent>
                   <w:p>
@@ -14647,13 +15134,13 @@
 </file>
 
 <file path=word/header4.xml><?xml version="1.0" encoding="utf-8"?>
-<w:hdr xmlns:wpc="http://schemas.microsoft.com/office/word/2010/wordprocessingCanvas" xmlns:mc="http://schemas.openxmlformats.org/markup-compatibility/2006" xmlns:o="urn:schemas-microsoft-com:office:office" xmlns:r="http://schemas.openxmlformats.org/officeDocument/2006/relationships" xmlns:m="http://schemas.openxmlformats.org/officeDocument/2006/math" xmlns:v="urn:schemas-microsoft-com:vml" xmlns:wp14="http://schemas.microsoft.com/office/word/2010/wordprocessingDrawing" xmlns:wp="http://schemas.openxmlformats.org/drawingml/2006/wordprocessingDrawing" xmlns:w10="urn:schemas-microsoft-com:office:word" xmlns:w="http://schemas.openxmlformats.org/wordprocessingml/2006/main" xmlns:w14="http://schemas.microsoft.com/office/word/2010/wordml" xmlns:w15="http://schemas.microsoft.com/office/word/2012/wordml" xmlns:wpg="http://schemas.microsoft.com/office/word/2010/wordprocessingGroup" xmlns:wpi="http://schemas.microsoft.com/office/word/2010/wordprocessingInk" xmlns:wne="http://schemas.microsoft.com/office/word/2006/wordml" xmlns:wps="http://schemas.microsoft.com/office/word/2010/wordprocessingShape" mc:Ignorable="w14 w15 wp14">
+<w:hdr xmlns:wpc="http://schemas.microsoft.com/office/word/2010/wordprocessingCanvas" xmlns:cx="http://schemas.microsoft.com/office/drawing/2014/chartex" xmlns:cx1="http://schemas.microsoft.com/office/drawing/2015/9/8/chartex" xmlns:cx2="http://schemas.microsoft.com/office/drawing/2015/10/21/chartex" xmlns:cx3="http://schemas.microsoft.com/office/drawing/2016/5/9/chartex" xmlns:cx4="http://schemas.microsoft.com/office/drawing/2016/5/10/chartex" xmlns:cx5="http://schemas.microsoft.com/office/drawing/2016/5/11/chartex" xmlns:cx6="http://schemas.microsoft.com/office/drawing/2016/5/12/chartex" xmlns:cx7="http://schemas.microsoft.com/office/drawing/2016/5/13/chartex" xmlns:cx8="http://schemas.microsoft.com/office/drawing/2016/5/14/chartex" xmlns:mc="http://schemas.openxmlformats.org/markup-compatibility/2006" xmlns:aink="http://schemas.microsoft.com/office/drawing/2016/ink" xmlns:am3d="http://schemas.microsoft.com/office/drawing/2017/model3d" xmlns:o="urn:schemas-microsoft-com:office:office" xmlns:r="http://schemas.openxmlformats.org/officeDocument/2006/relationships" xmlns:m="http://schemas.openxmlformats.org/officeDocument/2006/math" xmlns:v="urn:schemas-microsoft-com:vml" xmlns:wp14="http://schemas.microsoft.com/office/word/2010/wordprocessingDrawing" xmlns:wp="http://schemas.openxmlformats.org/drawingml/2006/wordprocessingDrawing" xmlns:w10="urn:schemas-microsoft-com:office:word" xmlns:w="http://schemas.openxmlformats.org/wordprocessingml/2006/main" xmlns:w14="http://schemas.microsoft.com/office/word/2010/wordml" xmlns:w15="http://schemas.microsoft.com/office/word/2012/wordml" xmlns:w16cid="http://schemas.microsoft.com/office/word/2016/wordml/cid" xmlns:w16se="http://schemas.microsoft.com/office/word/2015/wordml/symex" xmlns:wpg="http://schemas.microsoft.com/office/word/2010/wordprocessingGroup" xmlns:wpi="http://schemas.microsoft.com/office/word/2010/wordprocessingInk" xmlns:wne="http://schemas.microsoft.com/office/word/2006/wordml" xmlns:wps="http://schemas.microsoft.com/office/word/2010/wordprocessingShape" mc:Ignorable="w14 w15 w16se w16cid wp14">
   <w:p/>
 </w:hdr>
 </file>
 
 <file path=word/header5.xml><?xml version="1.0" encoding="utf-8"?>
-<w:hdr xmlns:wpc="http://schemas.microsoft.com/office/word/2010/wordprocessingCanvas" xmlns:mc="http://schemas.openxmlformats.org/markup-compatibility/2006" xmlns:o="urn:schemas-microsoft-com:office:office" xmlns:r="http://schemas.openxmlformats.org/officeDocument/2006/relationships" xmlns:m="http://schemas.openxmlformats.org/officeDocument/2006/math" xmlns:v="urn:schemas-microsoft-com:vml" xmlns:wp14="http://schemas.microsoft.com/office/word/2010/wordprocessingDrawing" xmlns:wp="http://schemas.openxmlformats.org/drawingml/2006/wordprocessingDrawing" xmlns:w10="urn:schemas-microsoft-com:office:word" xmlns:w="http://schemas.openxmlformats.org/wordprocessingml/2006/main" xmlns:w14="http://schemas.microsoft.com/office/word/2010/wordml" xmlns:w15="http://schemas.microsoft.com/office/word/2012/wordml" xmlns:wpg="http://schemas.microsoft.com/office/word/2010/wordprocessingGroup" xmlns:wpi="http://schemas.microsoft.com/office/word/2010/wordprocessingInk" xmlns:wne="http://schemas.microsoft.com/office/word/2006/wordml" xmlns:wps="http://schemas.microsoft.com/office/word/2010/wordprocessingShape" mc:Ignorable="w14 w15 wp14">
+<w:hdr xmlns:wpc="http://schemas.microsoft.com/office/word/2010/wordprocessingCanvas" xmlns:cx="http://schemas.microsoft.com/office/drawing/2014/chartex" xmlns:cx1="http://schemas.microsoft.com/office/drawing/2015/9/8/chartex" xmlns:cx2="http://schemas.microsoft.com/office/drawing/2015/10/21/chartex" xmlns:cx3="http://schemas.microsoft.com/office/drawing/2016/5/9/chartex" xmlns:cx4="http://schemas.microsoft.com/office/drawing/2016/5/10/chartex" xmlns:cx5="http://schemas.microsoft.com/office/drawing/2016/5/11/chartex" xmlns:cx6="http://schemas.microsoft.com/office/drawing/2016/5/12/chartex" xmlns:cx7="http://schemas.microsoft.com/office/drawing/2016/5/13/chartex" xmlns:cx8="http://schemas.microsoft.com/office/drawing/2016/5/14/chartex" xmlns:mc="http://schemas.openxmlformats.org/markup-compatibility/2006" xmlns:aink="http://schemas.microsoft.com/office/drawing/2016/ink" xmlns:am3d="http://schemas.microsoft.com/office/drawing/2017/model3d" xmlns:o="urn:schemas-microsoft-com:office:office" xmlns:r="http://schemas.openxmlformats.org/officeDocument/2006/relationships" xmlns:m="http://schemas.openxmlformats.org/officeDocument/2006/math" xmlns:v="urn:schemas-microsoft-com:vml" xmlns:wp14="http://schemas.microsoft.com/office/word/2010/wordprocessingDrawing" xmlns:wp="http://schemas.openxmlformats.org/drawingml/2006/wordprocessingDrawing" xmlns:w10="urn:schemas-microsoft-com:office:word" xmlns:w="http://schemas.openxmlformats.org/wordprocessingml/2006/main" xmlns:w14="http://schemas.microsoft.com/office/word/2010/wordml" xmlns:w15="http://schemas.microsoft.com/office/word/2012/wordml" xmlns:w16cid="http://schemas.microsoft.com/office/word/2016/wordml/cid" xmlns:w16se="http://schemas.microsoft.com/office/word/2015/wordml/symex" xmlns:wpg="http://schemas.microsoft.com/office/word/2010/wordprocessingGroup" xmlns:wpi="http://schemas.microsoft.com/office/word/2010/wordprocessingInk" xmlns:wne="http://schemas.microsoft.com/office/word/2006/wordml" xmlns:wps="http://schemas.microsoft.com/office/word/2010/wordprocessingShape" mc:Ignorable="w14 w15 w16se w16cid wp14">
   <w:p>
     <w:pPr>
       <w:pStyle w:val="Header"/>
@@ -14817,7 +15304,7 @@
               <v:stroke joinstyle="miter"/>
               <v:path gradientshapeok="t" o:connecttype="rect"/>
             </v:shapetype>
-            <v:shape id="Text Box 154" o:spid="_x0000_s1031" type="#_x0000_t202" style="position:absolute;left:0;text-align:left;margin-left:-93.5pt;margin-top:-31.6pt;width:86.65pt;height:55.5pt;z-index:251662848;visibility:visible;mso-wrap-style:none;mso-width-percent:0;mso-height-percent:0;mso-wrap-distance-left:9pt;mso-wrap-distance-top:0;mso-wrap-distance-right:9pt;mso-wrap-distance-bottom:0;mso-position-horizontal:absolute;mso-position-horizontal-relative:text;mso-position-vertical:absolute;mso-position-vertical-relative:text;mso-width-percent:0;mso-height-percent:0;mso-width-relative:page;mso-height-relative:page;v-text-anchor:top" o:gfxdata="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" filled="f" stroked="f">
+            <v:shape id="Text Box 154" o:spid="_x0000_s1031" type="#_x0000_t202" style="position:absolute;left:0;text-align:left;margin-left:-93.5pt;margin-top:-31.6pt;width:86.65pt;height:55.5pt;z-index:251662848;visibility:visible;mso-wrap-style:none;mso-width-percent:0;mso-height-percent:0;mso-wrap-distance-left:9pt;mso-wrap-distance-top:0;mso-wrap-distance-right:9pt;mso-wrap-distance-bottom:0;mso-position-horizontal:absolute;mso-position-horizontal-relative:text;mso-position-vertical:absolute;mso-position-vertical-relative:text;mso-width-percent:0;mso-height-percent:0;mso-width-relative:page;mso-height-relative:page;v-text-anchor:top" o:gfxdata="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" filled="f" stroked="f">
               <v:textbox style="mso-fit-shape-to-text:t">
                 <w:txbxContent>
                   <w:p>
@@ -14977,7 +15464,7 @@
 </file>
 
 <file path=word/numbering.xml><?xml version="1.0" encoding="utf-8"?>
-<w:numbering xmlns:wpc="http://schemas.microsoft.com/office/word/2010/wordprocessingCanvas" xmlns:mc="http://schemas.openxmlformats.org/markup-compatibility/2006" xmlns:o="urn:schemas-microsoft-com:office:office" xmlns:r="http://schemas.openxmlformats.org/officeDocument/2006/relationships" xmlns:m="http://schemas.openxmlformats.org/officeDocument/2006/math" xmlns:v="urn:schemas-microsoft-com:vml" xmlns:wp14="http://schemas.microsoft.com/office/word/2010/wordprocessingDrawing" xmlns:wp="http://schemas.openxmlformats.org/drawingml/2006/wordprocessingDrawing" xmlns:w10="urn:schemas-microsoft-com:office:word" xmlns:w="http://schemas.openxmlformats.org/wordprocessingml/2006/main" xmlns:w14="http://schemas.microsoft.com/office/word/2010/wordml" xmlns:w15="http://schemas.microsoft.com/office/word/2012/wordml" xmlns:wpg="http://schemas.microsoft.com/office/word/2010/wordprocessingGroup" xmlns:wpi="http://schemas.microsoft.com/office/word/2010/wordprocessingInk" xmlns:wne="http://schemas.microsoft.com/office/word/2006/wordml" xmlns:wps="http://schemas.microsoft.com/office/word/2010/wordprocessingShape" mc:Ignorable="w14 w15 wp14">
+<w:numbering xmlns:wpc="http://schemas.microsoft.com/office/word/2010/wordprocessingCanvas" xmlns:cx="http://schemas.microsoft.com/office/drawing/2014/chartex" xmlns:cx1="http://schemas.microsoft.com/office/drawing/2015/9/8/chartex" xmlns:cx2="http://schemas.microsoft.com/office/drawing/2015/10/21/chartex" xmlns:cx3="http://schemas.microsoft.com/office/drawing/2016/5/9/chartex" xmlns:cx4="http://schemas.microsoft.com/office/drawing/2016/5/10/chartex" xmlns:cx5="http://schemas.microsoft.com/office/drawing/2016/5/11/chartex" xmlns:cx6="http://schemas.microsoft.com/office/drawing/2016/5/12/chartex" xmlns:cx7="http://schemas.microsoft.com/office/drawing/2016/5/13/chartex" xmlns:cx8="http://schemas.microsoft.com/office/drawing/2016/5/14/chartex" xmlns:mc="http://schemas.openxmlformats.org/markup-compatibility/2006" xmlns:aink="http://schemas.microsoft.com/office/drawing/2016/ink" xmlns:am3d="http://schemas.microsoft.com/office/drawing/2017/model3d" xmlns:o="urn:schemas-microsoft-com:office:office" xmlns:r="http://schemas.openxmlformats.org/officeDocument/2006/relationships" xmlns:m="http://schemas.openxmlformats.org/officeDocument/2006/math" xmlns:v="urn:schemas-microsoft-com:vml" xmlns:wp14="http://schemas.microsoft.com/office/word/2010/wordprocessingDrawing" xmlns:wp="http://schemas.openxmlformats.org/drawingml/2006/wordprocessingDrawing" xmlns:w10="urn:schemas-microsoft-com:office:word" xmlns:w="http://schemas.openxmlformats.org/wordprocessingml/2006/main" xmlns:w14="http://schemas.microsoft.com/office/word/2010/wordml" xmlns:w15="http://schemas.microsoft.com/office/word/2012/wordml" xmlns:w16cid="http://schemas.microsoft.com/office/word/2016/wordml/cid" xmlns:w16se="http://schemas.microsoft.com/office/word/2015/wordml/symex" xmlns:wpg="http://schemas.microsoft.com/office/word/2010/wordprocessingGroup" xmlns:wpi="http://schemas.microsoft.com/office/word/2010/wordprocessingInk" xmlns:wne="http://schemas.microsoft.com/office/word/2006/wordml" xmlns:wps="http://schemas.microsoft.com/office/word/2010/wordprocessingShape" mc:Ignorable="w14 w15 w16se w16cid wp14">
   <w:abstractNum w:abstractNumId="0" w15:restartNumberingAfterBreak="0">
     <w:nsid w:val="FFFFFF1D"/>
     <w:multiLevelType w:val="multilevel"/>
@@ -18045,7 +18532,7 @@
 </file>
 
 <file path=word/styles.xml><?xml version="1.0" encoding="utf-8"?>
-<w:styles xmlns:mc="http://schemas.openxmlformats.org/markup-compatibility/2006" xmlns:r="http://schemas.openxmlformats.org/officeDocument/2006/relationships" xmlns:w="http://schemas.openxmlformats.org/wordprocessingml/2006/main" xmlns:w14="http://schemas.microsoft.com/office/word/2010/wordml" xmlns:w15="http://schemas.microsoft.com/office/word/2012/wordml" mc:Ignorable="w14 w15">
+<w:styles xmlns:mc="http://schemas.openxmlformats.org/markup-compatibility/2006" xmlns:r="http://schemas.openxmlformats.org/officeDocument/2006/relationships" xmlns:w="http://schemas.openxmlformats.org/wordprocessingml/2006/main" xmlns:w14="http://schemas.microsoft.com/office/word/2010/wordml" xmlns:w15="http://schemas.microsoft.com/office/word/2012/wordml" xmlns:w16cid="http://schemas.microsoft.com/office/word/2016/wordml/cid" xmlns:w16se="http://schemas.microsoft.com/office/word/2015/wordml/symex" mc:Ignorable="w14 w15 w16se w16cid">
   <w:docDefaults>
     <w:rPrDefault>
       <w:rPr>
@@ -18055,7 +18542,7 @@
     </w:rPrDefault>
     <w:pPrDefault/>
   </w:docDefaults>
-  <w:latentStyles w:defLockedState="0" w:defUIPriority="0" w:defSemiHidden="0" w:defUnhideWhenUsed="0" w:defQFormat="0" w:count="371">
+  <w:latentStyles w:defLockedState="0" w:defUIPriority="0" w:defSemiHidden="0" w:defUnhideWhenUsed="0" w:defQFormat="0" w:count="375">
     <w:lsdException w:name="Normal" w:qFormat="1"/>
     <w:lsdException w:name="heading 1" w:qFormat="1"/>
     <w:lsdException w:name="heading 2" w:qFormat="1"/>
@@ -18073,7 +18560,12 @@
     <w:lsdException w:name="Hyperlink" w:uiPriority="99"/>
     <w:lsdException w:name="Strong" w:qFormat="1"/>
     <w:lsdException w:name="Emphasis" w:qFormat="1"/>
+    <w:lsdException w:name="HTML Preformatted" w:semiHidden="1" w:unhideWhenUsed="1"/>
     <w:lsdException w:name="Normal Table" w:semiHidden="1" w:unhideWhenUsed="1"/>
+    <w:lsdException w:name="No List" w:semiHidden="1" w:unhideWhenUsed="1"/>
+    <w:lsdException w:name="Outline List 1" w:semiHidden="1" w:unhideWhenUsed="1"/>
+    <w:lsdException w:name="Outline List 2" w:semiHidden="1" w:unhideWhenUsed="1"/>
+    <w:lsdException w:name="Outline List 3" w:semiHidden="1" w:unhideWhenUsed="1"/>
     <w:lsdException w:name="Table Simple 1" w:semiHidden="1" w:unhideWhenUsed="1"/>
     <w:lsdException w:name="Table Simple 2" w:semiHidden="1" w:unhideWhenUsed="1"/>
     <w:lsdException w:name="Table Simple 3" w:semiHidden="1" w:unhideWhenUsed="1"/>
@@ -18226,8 +18718,8 @@
     <w:lsdException w:name="Subtle Reference" w:uiPriority="45"/>
     <w:lsdException w:name="Intense Reference" w:uiPriority="40"/>
     <w:lsdException w:name="Book Title" w:uiPriority="46"/>
-    <w:lsdException w:name="Bibliography" w:uiPriority="47"/>
-    <w:lsdException w:name="TOC Heading" w:uiPriority="48"/>
+    <w:lsdException w:name="Bibliography" w:semiHidden="1" w:uiPriority="47" w:unhideWhenUsed="1"/>
+    <w:lsdException w:name="TOC Heading" w:semiHidden="1" w:uiPriority="48" w:unhideWhenUsed="1"/>
     <w:lsdException w:name="Plain Table 1" w:uiPriority="49"/>
     <w:lsdException w:name="Plain Table 2" w:uiPriority="50"/>
     <w:lsdException w:name="Plain Table 3" w:uiPriority="51"/>
@@ -18332,6 +18824,10 @@
     <w:lsdException w:name="List Table 5 Dark Accent 6" w:uiPriority="50"/>
     <w:lsdException w:name="List Table 6 Colorful Accent 6" w:uiPriority="51"/>
     <w:lsdException w:name="List Table 7 Colorful Accent 6" w:uiPriority="52"/>
+    <w:lsdException w:name="Mention" w:semiHidden="1" w:uiPriority="99" w:unhideWhenUsed="1"/>
+    <w:lsdException w:name="Smart Hyperlink" w:semiHidden="1" w:uiPriority="99" w:unhideWhenUsed="1"/>
+    <w:lsdException w:name="Hashtag" w:semiHidden="1" w:uiPriority="99" w:unhideWhenUsed="1"/>
+    <w:lsdException w:name="Unresolved Mention" w:semiHidden="1" w:uiPriority="99" w:unhideWhenUsed="1"/>
   </w:latentStyles>
   <w:style w:type="paragraph" w:default="1" w:styleId="Normal">
     <w:name w:val="Normal"/>
@@ -19878,8 +20374,8 @@
       <w:lang w:bidi="ar-SA"/>
     </w:rPr>
   </w:style>
-  <w:style w:type="character" w:customStyle="1" w:styleId="UnresolvedMention">
-    <w:name w:val="Unresolved Mention"/>
+  <w:style w:type="character" w:customStyle="1" w:styleId="UnresolvedMention1">
+    <w:name w:val="Unresolved Mention1"/>
     <w:uiPriority w:val="99"/>
     <w:semiHidden/>
     <w:unhideWhenUsed/>
@@ -19896,6 +20392,18 @@
     <w:rPr>
       <w:color w:val="954F72" w:themeColor="followedHyperlink"/>
       <w:u w:val="single"/>
+    </w:rPr>
+  </w:style>
+  <w:style w:type="character" w:styleId="UnresolvedMention">
+    <w:name w:val="Unresolved Mention"/>
+    <w:basedOn w:val="DefaultParagraphFont"/>
+    <w:uiPriority w:val="99"/>
+    <w:semiHidden/>
+    <w:unhideWhenUsed/>
+    <w:rsid w:val="00FA173D"/>
+    <w:rPr>
+      <w:color w:val="605E5C"/>
+      <w:shd w:val="clear" w:color="auto" w:fill="E1DFDD"/>
     </w:rPr>
   </w:style>
 </w:styles>
@@ -20167,7 +20675,7 @@
 </file>
 
 <file path=customXml/itemProps1.xml><?xml version="1.0" encoding="utf-8"?>
-<ds:datastoreItem xmlns:ds="http://schemas.openxmlformats.org/officeDocument/2006/customXml" ds:itemID="{CCBC0A0E-1A89-4CEA-84B7-772524D28592}">
+<ds:datastoreItem xmlns:ds="http://schemas.openxmlformats.org/officeDocument/2006/customXml" ds:itemID="{AFAB8093-4DFB-DC40-9BFD-E5137E108A99}">
   <ds:schemaRefs>
     <ds:schemaRef ds:uri="http://schemas.openxmlformats.org/officeDocument/2006/bibliography"/>
   </ds:schemaRefs>

</xml_diff>